<commit_message>
Modificação do Proposito e correções gerais
Modificação da seção "Propósito" para adequação a ISO/IEC 14764 e IEEE 1044
</commit_message>
<xml_diff>
--- a/1. Definição do processo/1. Documentos/Processo de manutenção de software.docx
+++ b/1. Definição do processo/1. Documentos/Processo de manutenção de software.docx
@@ -332,7 +332,22 @@
           <w:rFonts w:ascii="Arial" w:cs="Arial" w:eastAsia="Arial" w:hAnsi="Arial"/>
           <w:rtl w:val="0"/>
         </w:rPr>
-        <w:t xml:space="preserve">O propósito do processo de manutenção, seguindo o framework SCRUM, é garantir que as demandas de correção e atualização de um software sejam devidamente cadastradas, atendidas e lançadas pela equipe de desenvolvimento de software, tratando-as de maneira a retornar o valor funcional à determinada funcionalidade ou implementar uma nova funcionalidade com excelência em todos os pontos do processo. </w:t>
+        <w:t xml:space="preserve">O propósito do processo de manutenção, em parceria com o framework SCRUM e os padrões ISO/IEC 14764 e IEEE 1044, é garantir que:</w:t>
+      </w:r>
+    </w:p>
+    <w:p>
+      <w:pPr>
+        <w:ind w:left="426" w:firstLine="294"/>
+        <w:contextualSpacing w:val="0"/>
+        <w:jc w:val="both"/>
+        <w:rPr>
+          <w:rFonts w:ascii="Arial" w:cs="Arial" w:eastAsia="Arial" w:hAnsi="Arial"/>
+        </w:rPr>
+      </w:pPr>
+      <w:r>
+        <w:rPr>
+          <w:rtl w:val="0"/>
+        </w:rPr>
       </w:r>
     </w:p>
     <w:p>
@@ -349,7 +364,182 @@
           <w:rFonts w:ascii="Arial" w:cs="Arial" w:eastAsia="Arial" w:hAnsi="Arial"/>
           <w:rtl w:val="0"/>
         </w:rPr>
-        <w:t xml:space="preserve">A utilização de uma metodologia ágil nesse processo, traduz-se em uma visão de aproximação com o cliente, trazendo uma constante entrega de valores, comunicação continuada e objetivação de uma alta satisfação daquele recipiente do produto final, além de uma flexibilização no desenvolvimento das atividade de manutenção por parte da equipe responsável, viabilizado pelos princípios do SCRUM, atendendo a necessidade de constante mudança e mobilização do software.</w:t>
+        <w:t xml:space="preserve">1) As demandas de correção e atualização de um software sejam devidamente cadastradas, atendidas e entregues</w:t>
+      </w:r>
+    </w:p>
+    <w:p>
+      <w:pPr>
+        <w:ind w:left="426" w:firstLine="294"/>
+        <w:contextualSpacing w:val="0"/>
+        <w:jc w:val="both"/>
+        <w:rPr>
+          <w:rFonts w:ascii="Arial" w:cs="Arial" w:eastAsia="Arial" w:hAnsi="Arial"/>
+        </w:rPr>
+      </w:pPr>
+      <w:r>
+        <w:rPr>
+          <w:rtl w:val="0"/>
+        </w:rPr>
+      </w:r>
+    </w:p>
+    <w:p>
+      <w:pPr>
+        <w:ind w:left="426" w:firstLine="294"/>
+        <w:contextualSpacing w:val="0"/>
+        <w:jc w:val="both"/>
+        <w:rPr>
+          <w:rFonts w:ascii="Arial" w:cs="Arial" w:eastAsia="Arial" w:hAnsi="Arial"/>
+        </w:rPr>
+      </w:pPr>
+      <w:r>
+        <w:rPr>
+          <w:rFonts w:ascii="Arial" w:cs="Arial" w:eastAsia="Arial" w:hAnsi="Arial"/>
+          <w:rtl w:val="0"/>
+        </w:rPr>
+        <w:t xml:space="preserve">2) As demandas de correção e atualização sejam tratadas de maneira a retornar o valor funcional à determinada funcionalidade ou implementar uma nova funcionalidade com excelência em todas as etapas do processo. </w:t>
+      </w:r>
+    </w:p>
+    <w:p>
+      <w:pPr>
+        <w:ind w:left="0" w:firstLine="720"/>
+        <w:contextualSpacing w:val="0"/>
+        <w:jc w:val="both"/>
+        <w:rPr>
+          <w:rFonts w:ascii="Arial" w:cs="Arial" w:eastAsia="Arial" w:hAnsi="Arial"/>
+        </w:rPr>
+      </w:pPr>
+      <w:r>
+        <w:rPr>
+          <w:rtl w:val="0"/>
+        </w:rPr>
+      </w:r>
+    </w:p>
+    <w:p>
+      <w:pPr>
+        <w:ind w:left="0" w:firstLine="720"/>
+        <w:contextualSpacing w:val="0"/>
+        <w:jc w:val="both"/>
+        <w:rPr>
+          <w:rFonts w:ascii="Arial" w:cs="Arial" w:eastAsia="Arial" w:hAnsi="Arial"/>
+        </w:rPr>
+      </w:pPr>
+      <w:r>
+        <w:rPr>
+          <w:rFonts w:ascii="Arial" w:cs="Arial" w:eastAsia="Arial" w:hAnsi="Arial"/>
+          <w:rtl w:val="0"/>
+        </w:rPr>
+        <w:t xml:space="preserve">3) As falhas e defeitos encontrados no software sejam devidamente classificados documentados, de acordo com a IEEE 1044</w:t>
+      </w:r>
+    </w:p>
+    <w:p>
+      <w:pPr>
+        <w:ind w:left="426" w:firstLine="294"/>
+        <w:contextualSpacing w:val="0"/>
+        <w:jc w:val="both"/>
+        <w:rPr>
+          <w:rFonts w:ascii="Arial" w:cs="Arial" w:eastAsia="Arial" w:hAnsi="Arial"/>
+        </w:rPr>
+      </w:pPr>
+      <w:r>
+        <w:rPr>
+          <w:rtl w:val="0"/>
+        </w:rPr>
+      </w:r>
+    </w:p>
+    <w:p>
+      <w:pPr>
+        <w:ind w:left="426" w:firstLine="294"/>
+        <w:contextualSpacing w:val="0"/>
+        <w:jc w:val="both"/>
+        <w:rPr>
+          <w:rFonts w:ascii="Arial" w:cs="Arial" w:eastAsia="Arial" w:hAnsi="Arial"/>
+        </w:rPr>
+      </w:pPr>
+      <w:r>
+        <w:rPr>
+          <w:rFonts w:ascii="Arial" w:cs="Arial" w:eastAsia="Arial" w:hAnsi="Arial"/>
+          <w:rtl w:val="0"/>
+        </w:rPr>
+        <w:t xml:space="preserve">4) Atividades chave do processo de manutenção e procedimentos técnicos sejam devidamente executados, tais como: implementação do processo, análise do problema e da modificação, implementação da modificação, revisão e aceitação da modificação, migração e descontinuação do software; conforme previsto na norma ISO/IEC 14764 </w:t>
+      </w:r>
+    </w:p>
+    <w:p>
+      <w:pPr>
+        <w:ind w:left="426" w:firstLine="294"/>
+        <w:contextualSpacing w:val="0"/>
+        <w:jc w:val="both"/>
+        <w:rPr>
+          <w:rFonts w:ascii="Arial" w:cs="Arial" w:eastAsia="Arial" w:hAnsi="Arial"/>
+        </w:rPr>
+      </w:pPr>
+      <w:r>
+        <w:rPr>
+          <w:rtl w:val="0"/>
+        </w:rPr>
+      </w:r>
+    </w:p>
+    <w:p>
+      <w:pPr>
+        <w:ind w:left="426" w:firstLine="294"/>
+        <w:contextualSpacing w:val="0"/>
+        <w:jc w:val="both"/>
+        <w:rPr>
+          <w:rFonts w:ascii="Arial" w:cs="Arial" w:eastAsia="Arial" w:hAnsi="Arial"/>
+        </w:rPr>
+      </w:pPr>
+      <w:r>
+        <w:rPr>
+          <w:rFonts w:ascii="Arial" w:cs="Arial" w:eastAsia="Arial" w:hAnsi="Arial"/>
+          <w:rtl w:val="0"/>
+        </w:rPr>
+        <w:t xml:space="preserve">5)  Características e regras do SCRUM sejam seguidas, tais como Product Backlog, papéis (Scrum Master, Product Owner, etc), reuniões (Daily Sprint, Sprint Review, etc).  </w:t>
+      </w:r>
+    </w:p>
+    <w:p>
+      <w:pPr>
+        <w:ind w:left="426" w:firstLine="294"/>
+        <w:contextualSpacing w:val="0"/>
+        <w:jc w:val="both"/>
+        <w:rPr>
+          <w:rFonts w:ascii="Arial" w:cs="Arial" w:eastAsia="Arial" w:hAnsi="Arial"/>
+        </w:rPr>
+      </w:pPr>
+      <w:r>
+        <w:rPr>
+          <w:rtl w:val="0"/>
+        </w:rPr>
+      </w:r>
+    </w:p>
+    <w:p>
+      <w:pPr>
+        <w:ind w:left="426" w:firstLine="294"/>
+        <w:contextualSpacing w:val="0"/>
+        <w:jc w:val="both"/>
+        <w:rPr>
+          <w:rFonts w:ascii="Arial" w:cs="Arial" w:eastAsia="Arial" w:hAnsi="Arial"/>
+        </w:rPr>
+      </w:pPr>
+      <w:r>
+        <w:rPr>
+          <w:rFonts w:ascii="Arial" w:cs="Arial" w:eastAsia="Arial" w:hAnsi="Arial"/>
+          <w:rtl w:val="0"/>
+        </w:rPr>
+        <w:t xml:space="preserve">A utilização de uma metodologia ágil nesse processo traduz-se em uma visão de aproximação com o cliente, trazendo uma constante entrega de valores, comunicação continuada e objetivação de alta satisfação daquele recipiente do produto final, além de uma flexibilização no desenvolvimento das atividade de manutenção por parte da equipe responsável, viabilizado pelos princípios do SCRUM, atendendo a necessidade de constante mudança e mobilização do software.</w:t>
+      </w:r>
+    </w:p>
+    <w:p>
+      <w:pPr>
+        <w:ind w:left="426" w:firstLine="294"/>
+        <w:contextualSpacing w:val="0"/>
+        <w:jc w:val="both"/>
+        <w:rPr>
+          <w:rFonts w:ascii="Arial" w:cs="Arial" w:eastAsia="Arial" w:hAnsi="Arial"/>
+        </w:rPr>
+      </w:pPr>
+      <w:r>
+        <w:rPr>
+          <w:rtl w:val="0"/>
+        </w:rPr>
       </w:r>
     </w:p>
     <w:p>

</xml_diff>

<commit_message>
Finalização da seção "1.Propósitos" e inclusão de arquivos
Finalização da seção "1.Propósitos" e inclusão do pdf da especificação
</commit_message>
<xml_diff>
--- a/1. Definição do processo/1. Documentos/Processo de manutenção de software.docx
+++ b/1. Definição do processo/1. Documentos/Processo de manutenção de software.docx
@@ -364,7 +364,7 @@
           <w:rFonts w:ascii="Arial" w:cs="Arial" w:eastAsia="Arial" w:hAnsi="Arial"/>
           <w:rtl w:val="0"/>
         </w:rPr>
-        <w:t xml:space="preserve">1) As demandas de correção e atualização de um software sejam devidamente cadastradas, atendidas e entregues</w:t>
+        <w:t xml:space="preserve">1) As demandas de correção e atualização de um software sejam devidamente cadastradas, atendidas e entregues.</w:t>
       </w:r>
     </w:p>
     <w:p>
@@ -396,7 +396,7 @@
           <w:rFonts w:ascii="Arial" w:cs="Arial" w:eastAsia="Arial" w:hAnsi="Arial"/>
           <w:rtl w:val="0"/>
         </w:rPr>
-        <w:t xml:space="preserve">2) As demandas de correção e atualização sejam tratadas de maneira a retornar o valor funcional à determinada funcionalidade ou implementar uma nova funcionalidade com excelência em todas as etapas do processo. </w:t>
+        <w:t xml:space="preserve">2) As demandas de correção e atualização sejam tratadas de maneira que os defeitos sejam corrigidos ou que sejam implementadas novas funcionalidades que agreguem valor ao produto de software.</w:t>
       </w:r>
     </w:p>
     <w:p>
@@ -428,7 +428,7 @@
           <w:rFonts w:ascii="Arial" w:cs="Arial" w:eastAsia="Arial" w:hAnsi="Arial"/>
           <w:rtl w:val="0"/>
         </w:rPr>
-        <w:t xml:space="preserve">3) As anomalias, falhas e defeitos encontrados no software sejam devidamente classificados documentados, de acordo com a IEEE 1044</w:t>
+        <w:t xml:space="preserve">3) As anomalias, falhas e defeitos encontrados no software sejam devidamente classificados e documentados, de acordo com a IEEE 1044.</w:t>
       </w:r>
     </w:p>
     <w:p>
@@ -460,7 +460,7 @@
           <w:rFonts w:ascii="Arial" w:cs="Arial" w:eastAsia="Arial" w:hAnsi="Arial"/>
           <w:rtl w:val="0"/>
         </w:rPr>
-        <w:t xml:space="preserve">4) Atividades chave do processo de manutenção e procedimentos técnicos sejam devidamente executados, tais como: implementação do processo, análise do problema e da modificação, implementação da modificação, revisão e aceitação da modificação, migração e descontinuação do software; conforme previsto na norma ISO/IEC 14764 </w:t>
+        <w:t xml:space="preserve">4) Atividades chave do processo de manutenção e procedimentos técnicos sejam devidamente executados, tais como: implementação do processo, análise do problema e da modificação, implementação da modificação, revisão e aceitação da modificação, migração e descontinuação do software; conforme previsto na norma ISO/IEC 14764. </w:t>
       </w:r>
     </w:p>
     <w:p>
@@ -524,7 +524,7 @@
           <w:rFonts w:ascii="Arial" w:cs="Arial" w:eastAsia="Arial" w:hAnsi="Arial"/>
           <w:rtl w:val="0"/>
         </w:rPr>
-        <w:t xml:space="preserve">A utilização de uma metodologia ágil nesse processo traduz-se em uma visão de aproximação com o cliente, trazendo uma constante entrega de valores, comunicação continuada e objetivação de alta satisfação daquele recipiente do produto final, além de uma flexibilização no desenvolvimento das atividade de manutenção por parte da equipe responsável, viabilizado pelos princípios do SCRUM, atendendo a necessidade de constante mudança e mobilização do software.</w:t>
+        <w:t xml:space="preserve">A utilização de uma metodologia ágil nesse processo traduz-se em uma visão de aproximação com o cliente, trazendo uma constante entrega de valores, comunicação continuada, além de uma flexibilização no desenvolvimento das atividades de manutenção por parte da equipe, guiado pelos princípios do SCRUM, atendendo a necessidade de constante mudança do produto de software.</w:t>
       </w:r>
     </w:p>
     <w:p>
@@ -723,6 +723,22 @@
           <w:rtl w:val="0"/>
         </w:rPr>
         <w:t xml:space="preserve"> É a pessoa que define os itens que compõem o Product Backlog e os prioriza nas Sprint Planning Meetings. O time olha para o Product Backlog priorizado, seleciona os itens mais prioritários e se compromete a entregá-los ao final de um Sprint.</w:t>
+      </w:r>
+    </w:p>
+    <w:p>
+      <w:pPr>
+        <w:ind w:left="0" w:firstLine="0"/>
+        <w:contextualSpacing w:val="0"/>
+        <w:jc w:val="both"/>
+        <w:rPr>
+          <w:rFonts w:ascii="Arial" w:cs="Arial" w:eastAsia="Arial" w:hAnsi="Arial"/>
+        </w:rPr>
+      </w:pPr>
+      <w:r>
+        <w:rPr>
+          <w:rFonts w:ascii="Arial" w:cs="Arial" w:eastAsia="Arial" w:hAnsi="Arial"/>
+          <w:rtl w:val="0"/>
+        </w:rPr>
         <w:tab/>
       </w:r>
       <w:r>
@@ -1621,7 +1637,7 @@
           <w:rFonts w:ascii="Arial" w:cs="Arial" w:eastAsia="Arial" w:hAnsi="Arial"/>
           <w:rtl w:val="0"/>
         </w:rPr>
-        <w:t xml:space="preserve">Correções têm prioridade sobre customizações (quando os erros têm natureza </w:t>
+        <w:t xml:space="preserve">Correções de defeitos têm prioridade sobre novas funcionalidades (quando os erros têm natureza </w:t>
       </w:r>
       <w:r>
         <w:rPr>
@@ -2277,7 +2293,7 @@
                 <w:szCs w:val="22"/>
                 <w:rtl w:val="0"/>
               </w:rPr>
-              <w:t xml:space="preserve">Ter um nível de conhecimento mínimo acerca do produto no qual solicitou alguma correção</w:t>
+              <w:t xml:space="preserve">Ter um nível de conhecimento mínimo acerca do produto no qual solicitou alguma correção ou evolução</w:t>
             </w:r>
           </w:p>
         </w:tc>

</xml_diff>

<commit_message>
Finalização da seção "2. Definições"
</commit_message>
<xml_diff>
--- a/1. Definição do processo/1. Documentos/Processo de manutenção de software.docx
+++ b/1. Definição do processo/1. Documentos/Processo de manutenção de software.docx
@@ -544,6 +544,21 @@
     </w:p>
     <w:p>
       <w:pPr>
+        <w:ind w:left="426" w:firstLine="294"/>
+        <w:contextualSpacing w:val="0"/>
+        <w:jc w:val="both"/>
+        <w:rPr>
+          <w:rFonts w:ascii="Arial" w:cs="Arial" w:eastAsia="Arial" w:hAnsi="Arial"/>
+        </w:rPr>
+      </w:pPr>
+      <w:r>
+        <w:rPr>
+          <w:rtl w:val="0"/>
+        </w:rPr>
+      </w:r>
+    </w:p>
+    <w:p>
+      <w:pPr>
         <w:contextualSpacing w:val="0"/>
         <w:jc w:val="both"/>
         <w:rPr>
@@ -648,7 +663,7 @@
     </w:p>
     <w:p>
       <w:pPr>
-        <w:ind w:left="360" w:firstLine="0"/>
+        <w:ind w:left="147.00000000000017" w:firstLine="0"/>
         <w:contextualSpacing w:val="0"/>
         <w:jc w:val="both"/>
         <w:rPr>
@@ -675,12 +690,12 @@
           <w:rFonts w:ascii="Arial" w:cs="Arial" w:eastAsia="Arial" w:hAnsi="Arial"/>
           <w:rtl w:val="0"/>
         </w:rPr>
-        <w:t xml:space="preserve">efere-se a um log (resumo histórico) de acumulação de trabalho num determinado período de tempo. É uma espécie de “estoque de folhas de requisições/encomendas de clientes” relativas a produtos ainda não produzidos e/ou em produção.</w:t>
+        <w:t xml:space="preserve">efere-se a um histórico de demandas aprovadas dos stakeholders no ciclo de vida do produto de software. É uma espécie de “estoque de folhas de requisições/encomendas de clientes” relativos a novas funcionalidades  e/ou em produção.</w:t>
       </w:r>
     </w:p>
     <w:p>
       <w:pPr>
-        <w:ind w:left="0" w:firstLine="0"/>
+        <w:ind w:left="147.00000000000017" w:firstLine="0"/>
         <w:contextualSpacing w:val="0"/>
         <w:jc w:val="both"/>
         <w:rPr>
@@ -695,20 +710,13 @@
     </w:p>
     <w:p>
       <w:pPr>
-        <w:ind w:left="0" w:firstLine="0"/>
+        <w:ind w:left="147.00000000000017" w:firstLine="0"/>
         <w:contextualSpacing w:val="0"/>
         <w:jc w:val="both"/>
         <w:rPr>
           <w:rFonts w:ascii="Arial" w:cs="Arial" w:eastAsia="Arial" w:hAnsi="Arial"/>
         </w:rPr>
       </w:pPr>
-      <w:r>
-        <w:rPr>
-          <w:rFonts w:ascii="Arial" w:cs="Arial" w:eastAsia="Arial" w:hAnsi="Arial"/>
-          <w:rtl w:val="0"/>
-        </w:rPr>
-        <w:t xml:space="preserve">   </w:t>
-      </w:r>
       <w:r>
         <w:rPr>
           <w:rFonts w:ascii="Arial" w:cs="Arial" w:eastAsia="Arial" w:hAnsi="Arial"/>
@@ -727,7 +735,7 @@
     </w:p>
     <w:p>
       <w:pPr>
-        <w:ind w:left="0" w:firstLine="0"/>
+        <w:ind w:left="147.00000000000017" w:firstLine="0"/>
         <w:contextualSpacing w:val="0"/>
         <w:jc w:val="both"/>
         <w:rPr>
@@ -749,7 +757,7 @@
     </w:p>
     <w:p>
       <w:pPr>
-        <w:ind w:left="360" w:firstLine="0"/>
+        <w:ind w:left="147.00000000000017" w:firstLine="0"/>
         <w:contextualSpacing w:val="0"/>
         <w:jc w:val="both"/>
         <w:rPr>
@@ -773,21 +781,17 @@
           <w:highlight w:val="white"/>
           <w:rtl w:val="0"/>
         </w:rPr>
-        <w:t xml:space="preserve">É</w:t>
+        <w:t xml:space="preserve">É um estado da configuração do software em um dado momento. Por analogia, pode-se imaginar que a baseline de um software é similar a uma fotografia dos itens de configuração após a conclusão de uma Sprint.</w:t>
       </w:r>
       <w:r>
         <w:rPr>
-          <w:rFonts w:ascii="Arial" w:cs="Arial" w:eastAsia="Arial" w:hAnsi="Arial"/>
-          <w:color w:val="1d1d1d"/>
-          <w:highlight w:val="white"/>
           <w:rtl w:val="0"/>
         </w:rPr>
-        <w:t xml:space="preserve"> um modelo, um guia do que foi planejado já com todas ou a maioria dos atributos estabelecidos e aprovados, ou seja, o projeto está pronto para ser iniciado.</w:t>
       </w:r>
     </w:p>
     <w:p>
       <w:pPr>
-        <w:ind w:left="360" w:firstLine="0"/>
+        <w:ind w:left="147.00000000000017" w:firstLine="0"/>
         <w:contextualSpacing w:val="0"/>
         <w:jc w:val="both"/>
         <w:rPr>
@@ -804,7 +808,7 @@
     </w:p>
     <w:p>
       <w:pPr>
-        <w:ind w:left="360" w:firstLine="0"/>
+        <w:ind w:left="147.00000000000017" w:firstLine="0"/>
         <w:contextualSpacing w:val="0"/>
         <w:jc w:val="both"/>
         <w:rPr>
@@ -839,12 +843,12 @@
           <w:rFonts w:ascii="Arial" w:cs="Arial" w:eastAsia="Arial" w:hAnsi="Arial"/>
           <w:rtl w:val="0"/>
         </w:rPr>
-        <w:t xml:space="preserve">uma imperfeição ou deficiência em um produto de trabalho no qual esse produto de trabalho não atende os requisitos ou especificações determinadas e precisa ser reparado ou  totalmente substituído.</w:t>
+        <w:t xml:space="preserve">uma imperfeição ou deficiência em um produto de trabalho no qual esse não atende os requisitos ou especificações determinadas e precisa ser reparado ou  totalmente substituído.</w:t>
       </w:r>
     </w:p>
     <w:p>
       <w:pPr>
-        <w:ind w:left="360" w:firstLine="0"/>
+        <w:ind w:left="147.00000000000017" w:firstLine="0"/>
         <w:contextualSpacing w:val="0"/>
         <w:jc w:val="both"/>
         <w:rPr>
@@ -859,7 +863,7 @@
     </w:p>
     <w:p>
       <w:pPr>
-        <w:ind w:left="360" w:firstLine="0"/>
+        <w:ind w:left="147.00000000000017" w:firstLine="0"/>
         <w:contextualSpacing w:val="0"/>
         <w:jc w:val="both"/>
         <w:rPr>
@@ -884,7 +888,7 @@
     </w:p>
     <w:p>
       <w:pPr>
-        <w:ind w:left="360" w:firstLine="0"/>
+        <w:ind w:left="147.00000000000017" w:firstLine="0"/>
         <w:contextualSpacing w:val="0"/>
         <w:jc w:val="both"/>
         <w:rPr>
@@ -899,7 +903,7 @@
     </w:p>
     <w:p>
       <w:pPr>
-        <w:ind w:left="360" w:firstLine="0"/>
+        <w:ind w:left="147.00000000000017" w:firstLine="0"/>
         <w:contextualSpacing w:val="0"/>
         <w:jc w:val="both"/>
         <w:rPr>
@@ -924,7 +928,7 @@
     </w:p>
     <w:p>
       <w:pPr>
-        <w:ind w:left="360" w:firstLine="0"/>
+        <w:ind w:left="147.00000000000017" w:firstLine="0"/>
         <w:contextualSpacing w:val="0"/>
         <w:jc w:val="both"/>
         <w:rPr>
@@ -933,7 +937,56 @@
       </w:pPr>
       <w:r>
         <w:rPr>
+          <w:rtl w:val="0"/>
+        </w:rPr>
+      </w:r>
+    </w:p>
+    <w:p>
+      <w:pPr>
+        <w:ind w:left="147.00000000000017" w:firstLine="0"/>
+        <w:contextualSpacing w:val="0"/>
+        <w:jc w:val="both"/>
+        <w:rPr>
           <w:rFonts w:ascii="Arial" w:cs="Arial" w:eastAsia="Arial" w:hAnsi="Arial"/>
+        </w:rPr>
+      </w:pPr>
+      <w:r>
+        <w:rPr>
+          <w:rFonts w:ascii="Arial" w:cs="Arial" w:eastAsia="Arial" w:hAnsi="Arial"/>
+          <w:b w:val="1"/>
+          <w:rtl w:val="0"/>
+        </w:rPr>
+        <w:t xml:space="preserve">Scrum: </w:t>
+      </w:r>
+      <w:r>
+        <w:rPr>
+          <w:rFonts w:ascii="Arial" w:cs="Arial" w:eastAsia="Arial" w:hAnsi="Arial"/>
+          <w:rtl w:val="0"/>
+        </w:rPr>
+        <w:t xml:space="preserve">É uma metodologia ágil para gestão e planejamento de projetos de software a qual pessoas podem tratar e resolver problemas complexos e adaptativos, enquanto produtiva e criativamente entregam produtos com o maior valor possível.</w:t>
+      </w:r>
+    </w:p>
+    <w:p>
+      <w:pPr>
+        <w:ind w:left="147.00000000000017" w:firstLine="0"/>
+        <w:contextualSpacing w:val="0"/>
+        <w:jc w:val="both"/>
+        <w:rPr>
+          <w:rFonts w:ascii="Arial" w:cs="Arial" w:eastAsia="Arial" w:hAnsi="Arial"/>
+          <w:b w:val="1"/>
+        </w:rPr>
+      </w:pPr>
+      <w:r>
+        <w:rPr>
+          <w:rFonts w:ascii="Arial" w:cs="Arial" w:eastAsia="Arial" w:hAnsi="Arial"/>
+          <w:rtl w:val="0"/>
+        </w:rPr>
+        <w:t xml:space="preserve"> </w:t>
+      </w:r>
+      <w:r>
+        <w:rPr>
+          <w:rFonts w:ascii="Arial" w:cs="Arial" w:eastAsia="Arial" w:hAnsi="Arial"/>
+          <w:b w:val="1"/>
           <w:rtl w:val="0"/>
         </w:rPr>
         <w:t xml:space="preserve"> </w:t>
@@ -941,7 +994,7 @@
     </w:p>
     <w:p>
       <w:pPr>
-        <w:ind w:left="360" w:firstLine="0"/>
+        <w:ind w:left="147.00000000000017" w:firstLine="0"/>
         <w:contextualSpacing w:val="0"/>
         <w:jc w:val="both"/>
         <w:rPr>
@@ -954,49 +1007,47 @@
           <w:b w:val="1"/>
           <w:rtl w:val="0"/>
         </w:rPr>
-        <w:t xml:space="preserve">Framework SCRUM: </w:t>
+        <w:t xml:space="preserve">Metodologia ágil: </w:t>
       </w:r>
       <w:r>
         <w:rPr>
           <w:rFonts w:ascii="Arial" w:cs="Arial" w:eastAsia="Arial" w:hAnsi="Arial"/>
           <w:rtl w:val="0"/>
         </w:rPr>
-        <w:t xml:space="preserve">Consiste nos times do SCRUM associados a papéis, eventos, artefatos e regras. Cada componente dentro do framework serve a um propósito específico e é essencial para o uso e sucesso do Scrum.</w:t>
+        <w:t xml:space="preserve">Te</w:t>
+      </w:r>
+      <w:r>
+        <w:rPr>
+          <w:rFonts w:ascii="Arial" w:cs="Arial" w:eastAsia="Arial" w:hAnsi="Arial"/>
+          <w:rtl w:val="0"/>
+        </w:rPr>
+        <w:t xml:space="preserve">m o objetivo de acelerar o desenvolvimento do software visando a melhoria contínua do processo, gerando benefícios como a melhoria na comunicação e interação da equipe, organização diária para o alcance das metas definidas, evitar falhas, respostas rápidas às mudanças e aumento significativo da produtividade da equipe.</w:t>
       </w:r>
     </w:p>
     <w:p>
       <w:pPr>
-        <w:ind w:left="360" w:firstLine="0"/>
+        <w:ind w:left="147.00000000000017" w:firstLine="0"/>
         <w:contextualSpacing w:val="0"/>
         <w:jc w:val="both"/>
         <w:rPr>
           <w:rFonts w:ascii="Arial" w:cs="Arial" w:eastAsia="Arial" w:hAnsi="Arial"/>
-          <w:b w:val="1"/>
         </w:rPr>
       </w:pPr>
       <w:r>
         <w:rPr>
-          <w:rFonts w:ascii="Arial" w:cs="Arial" w:eastAsia="Arial" w:hAnsi="Arial"/>
           <w:rtl w:val="0"/>
         </w:rPr>
-        <w:t xml:space="preserve"> </w:t>
-      </w:r>
-      <w:r>
-        <w:rPr>
-          <w:rFonts w:ascii="Arial" w:cs="Arial" w:eastAsia="Arial" w:hAnsi="Arial"/>
-          <w:b w:val="1"/>
-          <w:rtl w:val="0"/>
-        </w:rPr>
-        <w:t xml:space="preserve"> </w:t>
       </w:r>
     </w:p>
     <w:p>
       <w:pPr>
-        <w:ind w:left="360" w:firstLine="0"/>
+        <w:ind w:left="147.00000000000017" w:firstLine="0"/>
         <w:contextualSpacing w:val="0"/>
         <w:jc w:val="both"/>
         <w:rPr>
           <w:rFonts w:ascii="Arial" w:cs="Arial" w:eastAsia="Arial" w:hAnsi="Arial"/>
+          <w:color w:val="252525"/>
+          <w:highlight w:val="white"/>
         </w:rPr>
       </w:pPr>
       <w:r>
@@ -1005,30 +1056,34 @@
           <w:b w:val="1"/>
           <w:rtl w:val="0"/>
         </w:rPr>
-        <w:t xml:space="preserve">Metodologia ágil: </w:t>
+        <w:t xml:space="preserve">Processo: </w:t>
       </w:r>
       <w:r>
         <w:rPr>
           <w:rFonts w:ascii="Arial" w:cs="Arial" w:eastAsia="Arial" w:hAnsi="Arial"/>
           <w:rtl w:val="0"/>
         </w:rPr>
-        <w:t xml:space="preserve">Te</w:t>
+        <w:t xml:space="preserve">É um </w:t>
       </w:r>
       <w:r>
         <w:rPr>
           <w:rFonts w:ascii="Arial" w:cs="Arial" w:eastAsia="Arial" w:hAnsi="Arial"/>
+          <w:color w:val="252525"/>
+          <w:highlight w:val="white"/>
           <w:rtl w:val="0"/>
         </w:rPr>
-        <w:t xml:space="preserve">m o objetivo de acelerar o desenvolvimento do software visando a melhoria contínua do processo, gerando benefícios como a melhoria no processo de comunicação e interação da equipe, organização diária para o alcance das metas definidas, evitar falhas na elaboração, respostas rápidas às mudanças e aumento significativo da produtividade da equipe.</w:t>
+        <w:t xml:space="preserve">conjunto de atividades, métricas, papéis e políticas organizacionais que visa atingir um objetivo bem definido.</w:t>
       </w:r>
     </w:p>
     <w:p>
       <w:pPr>
-        <w:ind w:left="360" w:firstLine="0"/>
+        <w:ind w:left="147.00000000000017" w:firstLine="0"/>
         <w:contextualSpacing w:val="0"/>
         <w:jc w:val="both"/>
         <w:rPr>
           <w:rFonts w:ascii="Arial" w:cs="Arial" w:eastAsia="Arial" w:hAnsi="Arial"/>
+          <w:color w:val="252525"/>
+          <w:highlight w:val="white"/>
         </w:rPr>
       </w:pPr>
       <w:r>
@@ -1039,100 +1094,7 @@
     </w:p>
     <w:p>
       <w:pPr>
-        <w:ind w:left="360" w:firstLine="0"/>
-        <w:contextualSpacing w:val="0"/>
-        <w:jc w:val="both"/>
-        <w:rPr>
-          <w:rFonts w:ascii="Arial" w:cs="Arial" w:eastAsia="Arial" w:hAnsi="Arial"/>
-          <w:color w:val="252525"/>
-          <w:highlight w:val="white"/>
-        </w:rPr>
-      </w:pPr>
-      <w:r>
-        <w:rPr>
-          <w:rFonts w:ascii="Arial" w:cs="Arial" w:eastAsia="Arial" w:hAnsi="Arial"/>
-          <w:b w:val="1"/>
-          <w:rtl w:val="0"/>
-        </w:rPr>
-        <w:t xml:space="preserve">Processo: </w:t>
-      </w:r>
-      <w:r>
-        <w:rPr>
-          <w:rFonts w:ascii="Arial" w:cs="Arial" w:eastAsia="Arial" w:hAnsi="Arial"/>
-          <w:rtl w:val="0"/>
-        </w:rPr>
-        <w:t xml:space="preserve">É um </w:t>
-      </w:r>
-      <w:r>
-        <w:rPr>
-          <w:rFonts w:ascii="Arial" w:cs="Arial" w:eastAsia="Arial" w:hAnsi="Arial"/>
-          <w:color w:val="252525"/>
-          <w:highlight w:val="white"/>
-          <w:rtl w:val="0"/>
-        </w:rPr>
-        <w:t xml:space="preserve">conjunto de passos e medidas tomadas visando atingir um objetivo.</w:t>
-      </w:r>
-    </w:p>
-    <w:p>
-      <w:pPr>
-        <w:ind w:left="360" w:firstLine="0"/>
-        <w:contextualSpacing w:val="0"/>
-        <w:jc w:val="both"/>
-        <w:rPr>
-          <w:rFonts w:ascii="Arial" w:cs="Arial" w:eastAsia="Arial" w:hAnsi="Arial"/>
-          <w:color w:val="252525"/>
-          <w:highlight w:val="white"/>
-        </w:rPr>
-      </w:pPr>
-      <w:r>
-        <w:rPr>
-          <w:rtl w:val="0"/>
-        </w:rPr>
-      </w:r>
-    </w:p>
-    <w:p>
-      <w:pPr>
-        <w:ind w:left="360" w:firstLine="0"/>
-        <w:contextualSpacing w:val="0"/>
-        <w:jc w:val="both"/>
-        <w:rPr>
-          <w:rFonts w:ascii="Arial" w:cs="Arial" w:eastAsia="Arial" w:hAnsi="Arial"/>
-        </w:rPr>
-      </w:pPr>
-      <w:r>
-        <w:rPr>
-          <w:rFonts w:ascii="Arial" w:cs="Arial" w:eastAsia="Arial" w:hAnsi="Arial"/>
-          <w:b w:val="1"/>
-          <w:rtl w:val="0"/>
-        </w:rPr>
-        <w:t xml:space="preserve">Scrum: </w:t>
-      </w:r>
-      <w:r>
-        <w:rPr>
-          <w:rFonts w:ascii="Arial" w:cs="Arial" w:eastAsia="Arial" w:hAnsi="Arial"/>
-          <w:rtl w:val="0"/>
-        </w:rPr>
-        <w:t xml:space="preserve">É uma metodologia ágil para gestão e planejamento de projetos de software a qual pessoas podem tratar e resolver problemas complexos e adaptativos, enquanto produtiva e criativamente entregam produtos com o maior valor possível.</w:t>
-      </w:r>
-    </w:p>
-    <w:p>
-      <w:pPr>
-        <w:ind w:left="360" w:firstLine="0"/>
-        <w:contextualSpacing w:val="0"/>
-        <w:jc w:val="both"/>
-        <w:rPr>
-          <w:rFonts w:ascii="Arial" w:cs="Arial" w:eastAsia="Arial" w:hAnsi="Arial"/>
-        </w:rPr>
-      </w:pPr>
-      <w:r>
-        <w:rPr>
-          <w:rtl w:val="0"/>
-        </w:rPr>
-      </w:r>
-    </w:p>
-    <w:p>
-      <w:pPr>
-        <w:ind w:left="360" w:firstLine="0"/>
+        <w:ind w:left="147.00000000000017" w:firstLine="0"/>
         <w:contextualSpacing w:val="0"/>
         <w:jc w:val="both"/>
         <w:rPr>
@@ -1157,7 +1119,7 @@
     </w:p>
     <w:p>
       <w:pPr>
-        <w:ind w:left="360" w:firstLine="0"/>
+        <w:ind w:left="147.00000000000017" w:firstLine="0"/>
         <w:contextualSpacing w:val="0"/>
         <w:jc w:val="both"/>
         <w:rPr>
@@ -1172,7 +1134,7 @@
     </w:p>
     <w:p>
       <w:pPr>
-        <w:ind w:left="360" w:firstLine="0"/>
+        <w:ind w:left="147.00000000000017" w:firstLine="0"/>
         <w:contextualSpacing w:val="0"/>
         <w:jc w:val="both"/>
         <w:rPr>
@@ -1192,12 +1154,12 @@
           <w:rFonts w:ascii="Arial" w:cs="Arial" w:eastAsia="Arial" w:hAnsi="Arial"/>
           <w:rtl w:val="0"/>
         </w:rPr>
-        <w:t xml:space="preserve">Representa um tempo definido dentro do qual um conjunto de atividades deve ser executado. Como metodologias ágeis são iterativas, ou seja, o trabalho é dividido em iterações, que no Scrum são chamadas de Sprints e geralmente duram de 2 a 4 semanas.</w:t>
+        <w:t xml:space="preserve">Representa uma janela de tempo que dura de 2 a 4 semanas, dentro do qual um conjunto de atividades deve ser executado.</w:t>
       </w:r>
     </w:p>
     <w:p>
       <w:pPr>
-        <w:ind w:left="360" w:firstLine="0"/>
+        <w:ind w:left="147.00000000000017" w:firstLine="0"/>
         <w:contextualSpacing w:val="0"/>
         <w:jc w:val="both"/>
         <w:rPr>
@@ -1212,7 +1174,7 @@
     </w:p>
     <w:p>
       <w:pPr>
-        <w:ind w:left="360" w:firstLine="0"/>
+        <w:ind w:left="147.00000000000017" w:firstLine="0"/>
         <w:contextualSpacing w:val="0"/>
         <w:jc w:val="both"/>
         <w:rPr>
@@ -1231,29 +1193,25 @@
       <w:r>
         <w:rPr>
           <w:rFonts w:ascii="Arial" w:cs="Arial" w:eastAsia="Arial" w:hAnsi="Arial"/>
-          <w:highlight w:val="white"/>
           <w:rtl w:val="0"/>
         </w:rPr>
-        <w:t xml:space="preserve">“Ato ou efeito de modificar(se)”- Dicionário</w:t>
+        <w:t xml:space="preserve">Segundo a definição do dicionário, é</w:t>
       </w:r>
-    </w:p>
-    <w:p>
-      <w:pPr>
-        <w:ind w:left="360" w:firstLine="0"/>
-        <w:contextualSpacing w:val="0"/>
-        <w:jc w:val="both"/>
-        <w:rPr>
-          <w:rFonts w:ascii="Arial" w:cs="Arial" w:eastAsia="Arial" w:hAnsi="Arial"/>
-          <w:highlight w:val="white"/>
-        </w:rPr>
-      </w:pPr>
       <w:r>
         <w:rPr>
           <w:rFonts w:ascii="Arial" w:cs="Arial" w:eastAsia="Arial" w:hAnsi="Arial"/>
           <w:highlight w:val="white"/>
           <w:rtl w:val="0"/>
         </w:rPr>
-        <w:t xml:space="preserve">No contexto de um Software, seria a capacidade do Software de mudar, seja no sentido de evolução (manutenção evolutiva, por exemplo), agregando novas funcionalidades e/ou agregando a funcionalidades existentes (manutenção perfectiva, por exemplo), quanto correções em funcionalidades que contém defeitos (manutenção corretiva).</w:t>
+        <w:t xml:space="preserve"> o a</w:t>
+      </w:r>
+      <w:r>
+        <w:rPr>
+          <w:rFonts w:ascii="Arial" w:cs="Arial" w:eastAsia="Arial" w:hAnsi="Arial"/>
+          <w:highlight w:val="white"/>
+          <w:rtl w:val="0"/>
+        </w:rPr>
+        <w:t xml:space="preserve">to ou efeito de modificar(se). No contexto de engenharia de software, seria a capacidade do software de mudar, seja no sentido de evolução (manutenção evolutiva, por exemplo), agregando novas funcionalidades e/ou agregando a funcionalidades existentes (manutenção perfectiva, por exemplo), quanto correções em funcionalidades que contém defeitos (manutenção corretiva).</w:t>
       </w:r>
     </w:p>
     <w:p>

</xml_diff>

<commit_message>
Atualização da seção "3.Políticas"
</commit_message>
<xml_diff>
--- a/1. Definição do processo/1. Documentos/Processo de manutenção de software.docx
+++ b/1. Definição do processo/1. Documentos/Processo de manutenção de software.docx
@@ -1353,7 +1353,7 @@
           <w:rFonts w:ascii="Arial" w:cs="Arial" w:eastAsia="Arial" w:hAnsi="Arial"/>
           <w:rtl w:val="0"/>
         </w:rPr>
-        <w:t xml:space="preserve">A duração de cada Sprint é de sete dias;</w:t>
+        <w:t xml:space="preserve">A duração de cada Sprint é de sete dias, pois por se tratar de um processo de manutenção, haverão muitas demandas e para evitar replanejamentos durante a execução, essa janela de tempo deve ser a menor possível.</w:t>
       </w:r>
     </w:p>
     <w:p>
@@ -1394,7 +1394,7 @@
           <w:rFonts w:ascii="Arial" w:cs="Arial" w:eastAsia="Arial" w:hAnsi="Arial"/>
           <w:rtl w:val="0"/>
         </w:rPr>
-        <w:t xml:space="preserve">Todas as solicitações de mudança devem ser registradas e analisadas;</w:t>
+        <w:t xml:space="preserve">Todas as solicitações de mudança devem ser analisadas e registradas.</w:t>
       </w:r>
       <w:r>
         <w:rPr>
@@ -1433,7 +1433,7 @@
           <w:rFonts w:ascii="Arial" w:cs="Arial" w:eastAsia="Arial" w:hAnsi="Arial"/>
           <w:rtl w:val="0"/>
         </w:rPr>
-        <w:t xml:space="preserve">A equipe que vai realizar a manutenção é a mesma que construiu o software;</w:t>
+        <w:t xml:space="preserve">Na medida do possível, a equipe que vai realizar a manutenção deverá ser a mesma que construiu o software, uma vez que ela já detém conhecimento técnico do produto em questão.</w:t>
       </w:r>
     </w:p>
     <w:p>
@@ -1467,7 +1467,7 @@
           <w:rFonts w:ascii="Arial" w:cs="Arial" w:eastAsia="Arial" w:hAnsi="Arial"/>
           <w:rtl w:val="0"/>
         </w:rPr>
-        <w:t xml:space="preserve">A documentação do software afetado por modificação deve ser atualizada pontualmente;</w:t>
+        <w:t xml:space="preserve">A documentação do software afetado por modificação deve ser atualizada pontualmente, facilitando manutenções posteriores.</w:t>
       </w:r>
     </w:p>
     <w:p>
@@ -1535,7 +1535,7 @@
           <w:rFonts w:ascii="Arial" w:cs="Arial" w:eastAsia="Arial" w:hAnsi="Arial"/>
           <w:rtl w:val="0"/>
         </w:rPr>
-        <w:t xml:space="preserve">As causas de uma falha devem ser estudadas e catalogadas;</w:t>
+        <w:t xml:space="preserve">As causas de uma falha e de um defeito devem ser analisadas, classificadas e catalogadas seguindo os padrões da norma IEEE 1044.</w:t>
       </w:r>
     </w:p>
     <w:p>
@@ -1554,26 +1554,7 @@
           <w:rFonts w:ascii="Arial" w:cs="Arial" w:eastAsia="Arial" w:hAnsi="Arial"/>
           <w:rtl w:val="0"/>
         </w:rPr>
-        <w:t xml:space="preserve">Deve-se sempre aprender a partir dos erros;</w:t>
-      </w:r>
-    </w:p>
-    <w:p>
-      <w:pPr>
-        <w:numPr>
-          <w:ilvl w:val="0"/>
-          <w:numId w:val="3"/>
-        </w:numPr>
-        <w:ind w:left="1080" w:hanging="360"/>
-        <w:contextualSpacing w:val="1"/>
-        <w:jc w:val="both"/>
-        <w:rPr/>
-      </w:pPr>
-      <w:r>
-        <w:rPr>
-          <w:rFonts w:ascii="Arial" w:cs="Arial" w:eastAsia="Arial" w:hAnsi="Arial"/>
-          <w:rtl w:val="0"/>
-        </w:rPr>
-        <w:t xml:space="preserve">Uma falha estudada e catalogada não deve se repetir (deve-se realizar um trabalho para evitar que se repita).</w:t>
+        <w:t xml:space="preserve">A partir dos registros históricos de falhas e defeitos da política anterior, deve-se evitar que não-conformidades ocorridas se repitam. </w:t>
       </w:r>
     </w:p>
     <w:p>

</xml_diff>

<commit_message>
Atualização da secção "8.Atividades"
</commit_message>
<xml_diff>
--- a/1. Definição do processo/1. Documentos/Processo de manutenção de software.docx
+++ b/1. Definição do processo/1. Documentos/Processo de manutenção de software.docx
@@ -8265,7 +8265,7 @@
                   </pic:nvPicPr>
                   <pic:blipFill>
                     <a:blip r:embed="rId5"/>
-                    <a:srcRect b="0" l="0" r="0" t="0"/>
+                    <a:srcRect b="0" l="12953" r="12953" t="0"/>
                     <a:stretch>
                       <a:fillRect/>
                     </a:stretch>
@@ -8639,7 +8639,7 @@
                 <w:rFonts w:ascii="Arial" w:cs="Arial" w:eastAsia="Arial" w:hAnsi="Arial"/>
                 <w:rtl w:val="0"/>
               </w:rPr>
-              <w:t xml:space="preserve"> Solicitante da manutenção</w:t>
+              <w:t xml:space="preserve"> Cliente</w:t>
             </w:r>
           </w:p>
         </w:tc>
@@ -9079,7 +9079,7 @@
                 <w:rFonts w:ascii="Arial" w:cs="Arial" w:eastAsia="Arial" w:hAnsi="Arial"/>
                 <w:rtl w:val="0"/>
               </w:rPr>
-              <w:t xml:space="preserve"> Auxiliar o cliente no desenvolvimento de um conceito de manutenção</w:t>
+              <w:t xml:space="preserve"> Auxiliar o cliente a entender suas necessidades e assim definir qual a manutenção necessária para a situação</w:t>
             </w:r>
           </w:p>
         </w:tc>
@@ -9281,7 +9281,19 @@
                 <w:rFonts w:ascii="Arial" w:cs="Arial" w:eastAsia="Arial" w:hAnsi="Arial"/>
                 <w:rtl w:val="0"/>
               </w:rPr>
-              <w:t xml:space="preserve"> Auxiliar o cliente na análise de alternativas de organização da manutenção</w:t>
+              <w:t xml:space="preserve"> </w:t>
+            </w:r>
+            <w:r>
+              <w:rPr>
+                <w:rFonts w:ascii="Arial" w:cs="Arial" w:eastAsia="Arial" w:hAnsi="Arial"/>
+                <w:rtl w:val="0"/>
+              </w:rPr>
+              <w:t xml:space="preserve">Auxiliar o cliente a definir como se dará a manutenção</w:t>
+            </w:r>
+            <w:r>
+              <w:rPr>
+                <w:rtl w:val="0"/>
+              </w:rPr>
             </w:r>
           </w:p>
         </w:tc>
@@ -9346,10 +9358,13 @@
             <w:pPr>
               <w:ind w:left="0" w:firstLine="0"/>
               <w:contextualSpacing w:val="0"/>
-              <w:rPr/>
-            </w:pPr>
-            <w:r>
-              <w:rPr>
+              <w:rPr>
+                <w:rFonts w:ascii="Arial" w:cs="Arial" w:eastAsia="Arial" w:hAnsi="Arial"/>
+              </w:rPr>
+            </w:pPr>
+            <w:r>
+              <w:rPr>
+                <w:rFonts w:ascii="Arial" w:cs="Arial" w:eastAsia="Arial" w:hAnsi="Arial"/>
                 <w:rtl w:val="0"/>
               </w:rPr>
               <w:t xml:space="preserve">Não se aplica</w:t>
@@ -9435,7 +9450,7 @@
                 <w:rFonts w:ascii="Arial" w:cs="Arial" w:eastAsia="Arial" w:hAnsi="Arial"/>
                 <w:rtl w:val="0"/>
               </w:rPr>
-              <w:t xml:space="preserve"> Baselines relevantes</w:t>
+              <w:t xml:space="preserve"> Documentação do sistema</w:t>
             </w:r>
           </w:p>
         </w:tc>
@@ -9536,7 +9551,7 @@
                 <w:rFonts w:ascii="Arial" w:cs="Arial" w:eastAsia="Arial" w:hAnsi="Arial"/>
                 <w:rtl w:val="0"/>
               </w:rPr>
-              <w:t xml:space="preserve"> Documentação do sistema</w:t>
+              <w:t xml:space="preserve"> Histórico de erros, falhas e baselines prévias</w:t>
             </w:r>
           </w:p>
         </w:tc>
@@ -9601,13 +9616,16 @@
             <w:pPr>
               <w:ind w:left="0" w:firstLine="0"/>
               <w:contextualSpacing w:val="0"/>
-              <w:rPr/>
-            </w:pPr>
-            <w:r>
-              <w:rPr>
-                <w:rtl w:val="0"/>
-              </w:rPr>
-              <w:t xml:space="preserve">Plano de Manutenção Concluído</w:t>
+              <w:rPr>
+                <w:rFonts w:ascii="Arial" w:cs="Arial" w:eastAsia="Arial" w:hAnsi="Arial"/>
+              </w:rPr>
+            </w:pPr>
+            <w:r>
+              <w:rPr>
+                <w:rFonts w:ascii="Arial" w:cs="Arial" w:eastAsia="Arial" w:hAnsi="Arial"/>
+                <w:rtl w:val="0"/>
+              </w:rPr>
+              <w:t xml:space="preserve">Plano de manutenção a ser desenvolvido contemplando as necessidades do cliente</w:t>
             </w:r>
           </w:p>
         </w:tc>
@@ -9697,10 +9715,13 @@
               <w:ind w:left="0" w:right="0" w:firstLine="0"/>
               <w:contextualSpacing w:val="0"/>
               <w:jc w:val="left"/>
-              <w:rPr/>
-            </w:pPr>
-            <w:r>
-              <w:rPr>
+              <w:rPr>
+                <w:rFonts w:ascii="Arial" w:cs="Arial" w:eastAsia="Arial" w:hAnsi="Arial"/>
+              </w:rPr>
+            </w:pPr>
+            <w:r>
+              <w:rPr>
+                <w:rFonts w:ascii="Arial" w:cs="Arial" w:eastAsia="Arial" w:hAnsi="Arial"/>
                 <w:rtl w:val="0"/>
               </w:rPr>
               <w:t xml:space="preserve">Plano de Manutenção</w:t>
@@ -9793,10 +9814,13 @@
               <w:ind w:left="0" w:right="0" w:firstLine="0"/>
               <w:contextualSpacing w:val="0"/>
               <w:jc w:val="left"/>
-              <w:rPr/>
-            </w:pPr>
-            <w:r>
-              <w:rPr>
+              <w:rPr>
+                <w:rFonts w:ascii="Arial" w:cs="Arial" w:eastAsia="Arial" w:hAnsi="Arial"/>
+              </w:rPr>
+            </w:pPr>
+            <w:r>
+              <w:rPr>
+                <w:rFonts w:ascii="Arial" w:cs="Arial" w:eastAsia="Arial" w:hAnsi="Arial"/>
                 <w:rtl w:val="0"/>
               </w:rPr>
               <w:t xml:space="preserve">Estação de trabalho com sistema operacional Windows</w:t>
@@ -10724,7 +10748,7 @@
                 <w:rFonts w:ascii="Arial" w:cs="Arial" w:eastAsia="Arial" w:hAnsi="Arial"/>
                 <w:rtl w:val="0"/>
               </w:rPr>
-              <w:t xml:space="preserve"> Desenvolver esquema de identificação numérica para a requisição de modificação / requisição de problema</w:t>
+              <w:t xml:space="preserve"> Identificar cada solicitação feita pelo usuário, definindo IDs para cada uma a fim de melhor organizar o que será trabalhado</w:t>
             </w:r>
           </w:p>
         </w:tc>
@@ -10825,7 +10849,7 @@
                 <w:rFonts w:ascii="Arial" w:cs="Arial" w:eastAsia="Arial" w:hAnsi="Arial"/>
                 <w:rtl w:val="0"/>
               </w:rPr>
-              <w:t xml:space="preserve">  Desenvolver esquema de categorização e priorização de requisição de modificação / requisição de problema</w:t>
+              <w:t xml:space="preserve">  A partir da identificação das solicitações, definir o que será priorizado e ordená-las de acordo com urgência, documentando essa necessidade</w:t>
             </w:r>
           </w:p>
         </w:tc>
@@ -10926,7 +10950,7 @@
                 <w:rFonts w:ascii="Arial" w:cs="Arial" w:eastAsia="Arial" w:hAnsi="Arial"/>
                 <w:rtl w:val="0"/>
               </w:rPr>
-              <w:t xml:space="preserve"> Definir as regras para um cliente/usuário enviar uma requisição de modificação / requisição de problema</w:t>
+              <w:t xml:space="preserve"> Classificar as solicitações entre defeitos, erros e falhas, fazendo assim uma triagem inicial que auxiliará nas próximas etapas do processo</w:t>
             </w:r>
           </w:p>
         </w:tc>
@@ -10991,13 +11015,16 @@
             <w:pPr>
               <w:ind w:left="0" w:firstLine="0"/>
               <w:contextualSpacing w:val="0"/>
-              <w:rPr/>
-            </w:pPr>
-            <w:r>
-              <w:rPr>
-                <w:rtl w:val="0"/>
-              </w:rPr>
-              <w:t xml:space="preserve">Não se aplica</w:t>
+              <w:rPr>
+                <w:rFonts w:ascii="Arial" w:cs="Arial" w:eastAsia="Arial" w:hAnsi="Arial"/>
+              </w:rPr>
+            </w:pPr>
+            <w:r>
+              <w:rPr>
+                <w:rFonts w:ascii="Arial" w:cs="Arial" w:eastAsia="Arial" w:hAnsi="Arial"/>
+                <w:rtl w:val="0"/>
+              </w:rPr>
+              <w:t xml:space="preserve">Manutenção solicitada, aprovada e documentada via plano de manutenção</w:t>
             </w:r>
           </w:p>
         </w:tc>
@@ -11080,7 +11107,7 @@
                 <w:rFonts w:ascii="Arial" w:cs="Arial" w:eastAsia="Arial" w:hAnsi="Arial"/>
                 <w:rtl w:val="0"/>
               </w:rPr>
-              <w:t xml:space="preserve"> Baselines relevantes</w:t>
+              <w:t xml:space="preserve"> Plano de manutenção</w:t>
             </w:r>
           </w:p>
         </w:tc>
@@ -11181,7 +11208,7 @@
                 <w:rFonts w:ascii="Arial" w:cs="Arial" w:eastAsia="Arial" w:hAnsi="Arial"/>
                 <w:rtl w:val="0"/>
               </w:rPr>
-              <w:t xml:space="preserve"> Documentação disponível do sistema</w:t>
+              <w:t xml:space="preserve"> Documentação do sistema, além da documentação de manutenções prévias</w:t>
             </w:r>
           </w:p>
         </w:tc>
@@ -11246,13 +11273,16 @@
             <w:pPr>
               <w:ind w:left="0" w:firstLine="0"/>
               <w:contextualSpacing w:val="0"/>
-              <w:rPr/>
-            </w:pPr>
-            <w:r>
-              <w:rPr>
-                <w:rtl w:val="0"/>
-              </w:rPr>
-              <w:t xml:space="preserve">Documento com procedimentos para requisição de mudança e reporte do problema elaborado</w:t>
+              <w:rPr>
+                <w:rFonts w:ascii="Arial" w:cs="Arial" w:eastAsia="Arial" w:hAnsi="Arial"/>
+              </w:rPr>
+            </w:pPr>
+            <w:r>
+              <w:rPr>
+                <w:rFonts w:ascii="Arial" w:cs="Arial" w:eastAsia="Arial" w:hAnsi="Arial"/>
+                <w:rtl w:val="0"/>
+              </w:rPr>
+              <w:t xml:space="preserve">Manutenção a ser realizada tipificada e documentada</w:t>
             </w:r>
           </w:p>
         </w:tc>
@@ -11349,6 +11379,7 @@
             </w:pPr>
             <w:r>
               <w:rPr>
+                <w:rFonts w:ascii="Arial" w:cs="Arial" w:eastAsia="Arial" w:hAnsi="Arial"/>
                 <w:rtl w:val="0"/>
               </w:rPr>
               <w:t xml:space="preserve">Documento com procedimentos para requisição de mudança e reporte de problema</w:t>
@@ -11446,10 +11477,13 @@
               <w:ind w:left="0" w:right="0" w:firstLine="0"/>
               <w:contextualSpacing w:val="0"/>
               <w:jc w:val="left"/>
-              <w:rPr/>
-            </w:pPr>
-            <w:r>
-              <w:rPr>
+              <w:rPr>
+                <w:rFonts w:ascii="Arial" w:cs="Arial" w:eastAsia="Arial" w:hAnsi="Arial"/>
+              </w:rPr>
+            </w:pPr>
+            <w:r>
+              <w:rPr>
+                <w:rFonts w:ascii="Arial" w:cs="Arial" w:eastAsia="Arial" w:hAnsi="Arial"/>
                 <w:rtl w:val="0"/>
               </w:rPr>
               <w:t xml:space="preserve">Estação de trabalho com sistema operacional Windows</w:t>
@@ -11704,7 +11738,9 @@
       <w:pPr>
         <w:ind w:left="360" w:firstLine="0"/>
         <w:contextualSpacing w:val="0"/>
-        <w:rPr/>
+        <w:rPr>
+          <w:rFonts w:ascii="Arial" w:cs="Arial" w:eastAsia="Arial" w:hAnsi="Arial"/>
+        </w:rPr>
       </w:pPr>
       <w:r>
         <w:rPr>
@@ -12139,7 +12175,7 @@
                 <w:rFonts w:ascii="Arial" w:cs="Arial" w:eastAsia="Arial" w:hAnsi="Arial"/>
                 <w:rtl w:val="0"/>
               </w:rPr>
-              <w:t xml:space="preserve"> Não se aplica</w:t>
+              <w:t xml:space="preserve"> Time de desenvolvedores</w:t>
             </w:r>
           </w:p>
         </w:tc>
@@ -12302,10 +12338,13 @@
               <w:spacing w:after="200" w:line="276" w:lineRule="auto"/>
               <w:ind w:left="360" w:firstLine="0"/>
               <w:contextualSpacing w:val="0"/>
-              <w:rPr/>
-            </w:pPr>
-            <w:r>
-              <w:rPr>
+              <w:rPr>
+                <w:rFonts w:ascii="Arial" w:cs="Arial" w:eastAsia="Arial" w:hAnsi="Arial"/>
+              </w:rPr>
+            </w:pPr>
+            <w:r>
+              <w:rPr>
+                <w:rFonts w:ascii="Arial" w:cs="Arial" w:eastAsia="Arial" w:hAnsi="Arial"/>
                 <w:rtl w:val="0"/>
               </w:rPr>
               <w:t xml:space="preserve"> </w:t>
@@ -12316,10 +12355,13 @@
               <w:spacing w:after="200" w:line="276" w:lineRule="auto"/>
               <w:ind w:left="360" w:firstLine="0"/>
               <w:contextualSpacing w:val="0"/>
-              <w:rPr/>
-            </w:pPr>
-            <w:r>
-              <w:rPr>
+              <w:rPr>
+                <w:rFonts w:ascii="Arial" w:cs="Arial" w:eastAsia="Arial" w:hAnsi="Arial"/>
+              </w:rPr>
+            </w:pPr>
+            <w:r>
+              <w:rPr>
+                <w:rFonts w:ascii="Arial" w:cs="Arial" w:eastAsia="Arial" w:hAnsi="Arial"/>
                 <w:rtl w:val="0"/>
               </w:rPr>
               <w:t xml:space="preserve"> </w:t>
@@ -12330,10 +12372,13 @@
               <w:spacing w:after="200" w:line="276" w:lineRule="auto"/>
               <w:ind w:left="360" w:firstLine="0"/>
               <w:contextualSpacing w:val="0"/>
-              <w:rPr/>
-            </w:pPr>
-            <w:r>
-              <w:rPr>
+              <w:rPr>
+                <w:rFonts w:ascii="Arial" w:cs="Arial" w:eastAsia="Arial" w:hAnsi="Arial"/>
+              </w:rPr>
+            </w:pPr>
+            <w:r>
+              <w:rPr>
+                <w:rFonts w:ascii="Arial" w:cs="Arial" w:eastAsia="Arial" w:hAnsi="Arial"/>
                 <w:rtl w:val="0"/>
               </w:rPr>
               <w:t xml:space="preserve"> </w:t>
@@ -12377,7 +12422,7 @@
                 <w:rFonts w:ascii="Arial" w:cs="Arial" w:eastAsia="Arial" w:hAnsi="Arial"/>
                 <w:rtl w:val="0"/>
               </w:rPr>
-              <w:t xml:space="preserve"> Determinar se o mantenedor tem recursos para implementar a modificação</w:t>
+              <w:t xml:space="preserve"> Analisar e entender o problema, afim de determinar se a equipe de desenvolvimento terá condições técnicas de atender o solicitado; deverá ser levado em consideração conhecimentos como a linguagem de programação utilizada, frameworks e plataformas de trabalho</w:t>
             </w:r>
           </w:p>
         </w:tc>
@@ -12465,7 +12510,7 @@
                 <w:rFonts w:ascii="Arial" w:cs="Arial" w:eastAsia="Arial" w:hAnsi="Arial"/>
                 <w:rtl w:val="0"/>
               </w:rPr>
-              <w:t xml:space="preserve"> Determinar o impacto</w:t>
+              <w:t xml:space="preserve"> Determinar o impacto que a funcionalidade em questão possui em caso de novos problemas, uma vez que mais falhas podem ser inseridas no processo de manutenção</w:t>
             </w:r>
           </w:p>
         </w:tc>
@@ -12566,7 +12611,7 @@
                 <w:rFonts w:ascii="Arial" w:cs="Arial" w:eastAsia="Arial" w:hAnsi="Arial"/>
                 <w:rtl w:val="0"/>
               </w:rPr>
-              <w:t xml:space="preserve"> Realizar análise dos requisitos e artefatos para investigar a possível causa do problema</w:t>
+              <w:t xml:space="preserve"> Realizar a leitura dos requisitos levantados à época do desenvolvimento e artefatos gerados para ajudar na compreensão das causas do problema existente</w:t>
             </w:r>
           </w:p>
         </w:tc>
@@ -12654,7 +12699,7 @@
                 <w:rFonts w:ascii="Arial" w:cs="Arial" w:eastAsia="Arial" w:hAnsi="Arial"/>
                 <w:rtl w:val="0"/>
               </w:rPr>
-              <w:t xml:space="preserve"> Desenvolver estratégia de teste para verificar o problema</w:t>
+              <w:t xml:space="preserve"> Desenvolver uma estratégia de teste para que se possa verificar o erro apresentado e melhor compreendê-lo</w:t>
             </w:r>
           </w:p>
         </w:tc>
@@ -12742,7 +12787,7 @@
                 <w:rFonts w:ascii="Arial" w:cs="Arial" w:eastAsia="Arial" w:hAnsi="Arial"/>
                 <w:rtl w:val="0"/>
               </w:rPr>
-              <w:t xml:space="preserve"> Documentar riscos resultantes da análise de impacto</w:t>
+              <w:t xml:space="preserve"> Documentar os riscos envolvidos e seu percentual de ocorrência, além de estipular atividades para resolução caso os riscos ocorram</w:t>
             </w:r>
           </w:p>
         </w:tc>
@@ -12807,10 +12852,13 @@
             <w:pPr>
               <w:ind w:left="0" w:firstLine="0"/>
               <w:contextualSpacing w:val="0"/>
-              <w:rPr/>
-            </w:pPr>
-            <w:r>
-              <w:rPr>
+              <w:rPr>
+                <w:rFonts w:ascii="Arial" w:cs="Arial" w:eastAsia="Arial" w:hAnsi="Arial"/>
+              </w:rPr>
+            </w:pPr>
+            <w:r>
+              <w:rPr>
+                <w:rFonts w:ascii="Arial" w:cs="Arial" w:eastAsia="Arial" w:hAnsi="Arial"/>
                 <w:rtl w:val="0"/>
               </w:rPr>
               <w:t xml:space="preserve">Requisição de mudança ou reporte de problema</w:t>
@@ -12878,10 +12926,13 @@
             <w:pPr>
               <w:ind w:left="0" w:firstLine="0"/>
               <w:contextualSpacing w:val="0"/>
-              <w:rPr/>
-            </w:pPr>
-            <w:r>
-              <w:rPr>
+              <w:rPr>
+                <w:rFonts w:ascii="Arial" w:cs="Arial" w:eastAsia="Arial" w:hAnsi="Arial"/>
+              </w:rPr>
+            </w:pPr>
+            <w:r>
+              <w:rPr>
+                <w:rFonts w:ascii="Arial" w:cs="Arial" w:eastAsia="Arial" w:hAnsi="Arial"/>
                 <w:rtl w:val="0"/>
               </w:rPr>
               <w:t xml:space="preserve">Requisição de modificação / Requisição de problema</w:t>
@@ -12949,10 +13000,13 @@
             <w:pPr>
               <w:ind w:left="0" w:firstLine="0"/>
               <w:contextualSpacing w:val="0"/>
-              <w:rPr/>
-            </w:pPr>
-            <w:r>
-              <w:rPr>
+              <w:rPr>
+                <w:rFonts w:ascii="Arial" w:cs="Arial" w:eastAsia="Arial" w:hAnsi="Arial"/>
+              </w:rPr>
+            </w:pPr>
+            <w:r>
+              <w:rPr>
+                <w:rFonts w:ascii="Arial" w:cs="Arial" w:eastAsia="Arial" w:hAnsi="Arial"/>
                 <w:rtl w:val="0"/>
               </w:rPr>
               <w:t xml:space="preserve">A requisição de modificação / requisição de problema analisada e documentada</w:t>
@@ -13052,6 +13106,7 @@
             </w:pPr>
             <w:r>
               <w:rPr>
+                <w:rFonts w:ascii="Arial" w:cs="Arial" w:eastAsia="Arial" w:hAnsi="Arial"/>
                 <w:rtl w:val="0"/>
               </w:rPr>
               <w:t xml:space="preserve">Histórico de requisição de modificação / requisição de problema</w:t>
@@ -13149,10 +13204,13 @@
               <w:ind w:left="0" w:right="0" w:firstLine="0"/>
               <w:contextualSpacing w:val="0"/>
               <w:jc w:val="left"/>
-              <w:rPr/>
-            </w:pPr>
-            <w:r>
-              <w:rPr>
+              <w:rPr>
+                <w:rFonts w:ascii="Arial" w:cs="Arial" w:eastAsia="Arial" w:hAnsi="Arial"/>
+              </w:rPr>
+            </w:pPr>
+            <w:r>
+              <w:rPr>
+                <w:rFonts w:ascii="Arial" w:cs="Arial" w:eastAsia="Arial" w:hAnsi="Arial"/>
                 <w:rtl w:val="0"/>
               </w:rPr>
               <w:t xml:space="preserve">Estação de trabalho com sistema operacional Windows</w:t>
@@ -13299,7 +13357,7 @@
                 <w:between w:space="0" w:sz="0" w:val="nil"/>
               </w:pBdr>
               <w:shd w:fill="auto" w:val="clear"/>
-              <w:spacing w:after="0" w:before="0" w:line="276" w:lineRule="auto"/>
+              <w:spacing w:after="0" w:before="0" w:line="240" w:lineRule="auto"/>
               <w:ind w:left="0" w:right="0" w:firstLine="0"/>
               <w:contextualSpacing w:val="0"/>
               <w:jc w:val="left"/>
@@ -13369,6 +13427,194 @@
           </w:p>
         </w:tc>
       </w:tr>
+      <w:tr>
+        <w:trPr>
+          <w:trHeight w:val="500" w:hRule="atLeast"/>
+        </w:trPr>
+        <w:tc>
+          <w:tcPr>
+            <w:vMerge w:val="continue"/>
+            <w:tcBorders>
+              <w:bottom w:color="000000" w:space="0" w:sz="7" w:val="single"/>
+              <w:right w:color="000000" w:space="0" w:sz="7" w:val="single"/>
+            </w:tcBorders>
+            <w:tcMar>
+              <w:top w:w="100.0" w:type="dxa"/>
+              <w:left w:w="100.0" w:type="dxa"/>
+              <w:bottom w:w="100.0" w:type="dxa"/>
+              <w:right w:w="100.0" w:type="dxa"/>
+            </w:tcMar>
+          </w:tcPr>
+          <w:p>
+            <w:pPr>
+              <w:keepNext w:val="0"/>
+              <w:keepLines w:val="0"/>
+              <w:widowControl w:val="0"/>
+              <w:pBdr>
+                <w:top w:space="0" w:sz="0" w:val="nil"/>
+                <w:left w:space="0" w:sz="0" w:val="nil"/>
+                <w:bottom w:space="0" w:sz="0" w:val="nil"/>
+                <w:right w:space="0" w:sz="0" w:val="nil"/>
+                <w:between w:space="0" w:sz="0" w:val="nil"/>
+              </w:pBdr>
+              <w:shd w:fill="auto" w:val="clear"/>
+              <w:spacing w:after="0" w:before="0" w:line="240" w:lineRule="auto"/>
+              <w:ind w:left="0" w:right="0" w:firstLine="0"/>
+              <w:contextualSpacing w:val="0"/>
+              <w:jc w:val="left"/>
+              <w:rPr>
+                <w:rFonts w:ascii="Arial" w:cs="Arial" w:eastAsia="Arial" w:hAnsi="Arial"/>
+              </w:rPr>
+            </w:pPr>
+            <w:r>
+              <w:rPr>
+                <w:rtl w:val="0"/>
+              </w:rPr>
+            </w:r>
+          </w:p>
+        </w:tc>
+        <w:tc>
+          <w:tcPr>
+            <w:tcBorders>
+              <w:top w:color="000000" w:space="0" w:sz="0" w:val="nil"/>
+              <w:left w:color="000000" w:space="0" w:sz="0" w:val="nil"/>
+              <w:bottom w:color="000000" w:space="0" w:sz="7" w:val="single"/>
+              <w:right w:color="000000" w:space="0" w:sz="7" w:val="single"/>
+            </w:tcBorders>
+            <w:shd w:fill="ffffff"/>
+            <w:tcMar>
+              <w:top w:w="100.0" w:type="dxa"/>
+              <w:left w:w="100.0" w:type="dxa"/>
+              <w:bottom w:w="100.0" w:type="dxa"/>
+              <w:right w:w="100.0" w:type="dxa"/>
+            </w:tcMar>
+          </w:tcPr>
+          <w:p>
+            <w:pPr>
+              <w:spacing w:line="276" w:lineRule="auto"/>
+              <w:contextualSpacing w:val="0"/>
+              <w:rPr>
+                <w:rFonts w:ascii="Arial" w:cs="Arial" w:eastAsia="Arial" w:hAnsi="Arial"/>
+                <w:b w:val="1"/>
+              </w:rPr>
+            </w:pPr>
+            <w:r>
+              <w:rPr>
+                <w:rFonts w:ascii="Arial" w:cs="Arial" w:eastAsia="Arial" w:hAnsi="Arial"/>
+                <w:b w:val="1"/>
+                <w:rtl w:val="0"/>
+              </w:rPr>
+              <w:t xml:space="preserve">03– </w:t>
+            </w:r>
+            <w:r>
+              <w:rPr>
+                <w:rFonts w:ascii="Arial" w:cs="Arial" w:eastAsia="Arial" w:hAnsi="Arial"/>
+                <w:rtl w:val="0"/>
+              </w:rPr>
+              <w:t xml:space="preserve">Sonar</w:t>
+            </w:r>
+            <w:r>
+              <w:rPr>
+                <w:rtl w:val="0"/>
+              </w:rPr>
+            </w:r>
+          </w:p>
+        </w:tc>
+      </w:tr>
+      <w:tr>
+        <w:trPr>
+          <w:trHeight w:val="500" w:hRule="atLeast"/>
+        </w:trPr>
+        <w:tc>
+          <w:tcPr>
+            <w:vMerge w:val="continue"/>
+            <w:tcBorders>
+              <w:bottom w:color="000000" w:space="0" w:sz="7" w:val="single"/>
+              <w:right w:color="000000" w:space="0" w:sz="7" w:val="single"/>
+            </w:tcBorders>
+            <w:tcMar>
+              <w:top w:w="100.0" w:type="dxa"/>
+              <w:left w:w="100.0" w:type="dxa"/>
+              <w:bottom w:w="100.0" w:type="dxa"/>
+              <w:right w:w="100.0" w:type="dxa"/>
+            </w:tcMar>
+          </w:tcPr>
+          <w:p>
+            <w:pPr>
+              <w:keepNext w:val="0"/>
+              <w:keepLines w:val="0"/>
+              <w:widowControl w:val="0"/>
+              <w:pBdr>
+                <w:top w:space="0" w:sz="0" w:val="nil"/>
+                <w:left w:space="0" w:sz="0" w:val="nil"/>
+                <w:bottom w:space="0" w:sz="0" w:val="nil"/>
+                <w:right w:space="0" w:sz="0" w:val="nil"/>
+                <w:between w:space="0" w:sz="0" w:val="nil"/>
+              </w:pBdr>
+              <w:shd w:fill="auto" w:val="clear"/>
+              <w:spacing w:after="0" w:before="0" w:line="240" w:lineRule="auto"/>
+              <w:ind w:left="0" w:right="0" w:firstLine="0"/>
+              <w:contextualSpacing w:val="0"/>
+              <w:jc w:val="left"/>
+              <w:rPr>
+                <w:rFonts w:ascii="Arial" w:cs="Arial" w:eastAsia="Arial" w:hAnsi="Arial"/>
+              </w:rPr>
+            </w:pPr>
+            <w:r>
+              <w:rPr>
+                <w:rtl w:val="0"/>
+              </w:rPr>
+            </w:r>
+          </w:p>
+        </w:tc>
+        <w:tc>
+          <w:tcPr>
+            <w:tcBorders>
+              <w:top w:color="000000" w:space="0" w:sz="0" w:val="nil"/>
+              <w:left w:color="000000" w:space="0" w:sz="0" w:val="nil"/>
+              <w:bottom w:color="000000" w:space="0" w:sz="7" w:val="single"/>
+              <w:right w:color="000000" w:space="0" w:sz="7" w:val="single"/>
+            </w:tcBorders>
+            <w:shd w:fill="ffffff"/>
+            <w:tcMar>
+              <w:top w:w="100.0" w:type="dxa"/>
+              <w:left w:w="100.0" w:type="dxa"/>
+              <w:bottom w:w="100.0" w:type="dxa"/>
+              <w:right w:w="100.0" w:type="dxa"/>
+            </w:tcMar>
+          </w:tcPr>
+          <w:p>
+            <w:pPr>
+              <w:spacing w:line="276" w:lineRule="auto"/>
+              <w:contextualSpacing w:val="0"/>
+              <w:rPr>
+                <w:rFonts w:ascii="Arial" w:cs="Arial" w:eastAsia="Arial" w:hAnsi="Arial"/>
+                <w:b w:val="1"/>
+              </w:rPr>
+            </w:pPr>
+            <w:r>
+              <w:rPr>
+                <w:rFonts w:ascii="Arial" w:cs="Arial" w:eastAsia="Arial" w:hAnsi="Arial"/>
+                <w:b w:val="1"/>
+                <w:rtl w:val="0"/>
+              </w:rPr>
+              <w:t xml:space="preserve">04– </w:t>
+            </w:r>
+            <w:r>
+              <w:rPr>
+                <w:rFonts w:ascii="Arial" w:cs="Arial" w:eastAsia="Arial" w:hAnsi="Arial"/>
+                <w:rtl w:val="0"/>
+              </w:rPr>
+              <w:t xml:space="preserve">IDE</w:t>
+            </w:r>
+            <w:r>
+              <w:rPr>
+                <w:rtl w:val="0"/>
+              </w:rPr>
+            </w:r>
+          </w:p>
+        </w:tc>
+      </w:tr>
     </w:tbl>
     <w:p>
       <w:pPr>
@@ -13407,7 +13653,9 @@
       <w:pPr>
         <w:ind w:left="360" w:firstLine="0"/>
         <w:contextualSpacing w:val="0"/>
-        <w:rPr/>
+        <w:rPr>
+          <w:rFonts w:ascii="Arial" w:cs="Arial" w:eastAsia="Arial" w:hAnsi="Arial"/>
+        </w:rPr>
       </w:pPr>
       <w:r>
         <w:rPr>
@@ -13532,7 +13780,7 @@
                 <w:b w:val="1"/>
                 <w:rtl w:val="0"/>
               </w:rPr>
-              <w:t xml:space="preserve">(Corretiva) Definir uma prioridade na execução</w:t>
+              <w:t xml:space="preserve">(Adaptativa) Identificar as mudanças de ambiente</w:t>
             </w:r>
           </w:p>
         </w:tc>
@@ -13842,7 +14090,7 @@
                 <w:rFonts w:ascii="Arial" w:cs="Arial" w:eastAsia="Arial" w:hAnsi="Arial"/>
                 <w:rtl w:val="0"/>
               </w:rPr>
-              <w:t xml:space="preserve"> Não se aplica</w:t>
+              <w:t xml:space="preserve"> Equipe de desenvolvimento</w:t>
             </w:r>
           </w:p>
         </w:tc>
@@ -13943,7 +14191,7 @@
                 <w:rFonts w:ascii="Arial" w:cs="Arial" w:eastAsia="Arial" w:hAnsi="Arial"/>
                 <w:rtl w:val="0"/>
               </w:rPr>
-              <w:t xml:space="preserve"> Não se aplica</w:t>
+              <w:t xml:space="preserve"> Cliente</w:t>
             </w:r>
           </w:p>
         </w:tc>
@@ -14005,10 +14253,13 @@
               <w:spacing w:after="200" w:line="276" w:lineRule="auto"/>
               <w:ind w:left="360" w:firstLine="0"/>
               <w:contextualSpacing w:val="0"/>
-              <w:rPr/>
-            </w:pPr>
-            <w:r>
-              <w:rPr>
+              <w:rPr>
+                <w:rFonts w:ascii="Arial" w:cs="Arial" w:eastAsia="Arial" w:hAnsi="Arial"/>
+              </w:rPr>
+            </w:pPr>
+            <w:r>
+              <w:rPr>
+                <w:rFonts w:ascii="Arial" w:cs="Arial" w:eastAsia="Arial" w:hAnsi="Arial"/>
                 <w:rtl w:val="0"/>
               </w:rPr>
               <w:t xml:space="preserve"> </w:t>
@@ -14052,7 +14303,7 @@
                 <w:rFonts w:ascii="Arial" w:cs="Arial" w:eastAsia="Arial" w:hAnsi="Arial"/>
                 <w:rtl w:val="0"/>
               </w:rPr>
-              <w:t xml:space="preserve"> Definir prioridade na execução da Manutenção</w:t>
+              <w:t xml:space="preserve"> Entender os requisitos e artefatos existentes, além de compreender a forma como foi previamente implementado o software, já que o mesmo está em bom funcionamento</w:t>
             </w:r>
           </w:p>
         </w:tc>
@@ -14153,7 +14404,7 @@
                 <w:rFonts w:ascii="Arial" w:cs="Arial" w:eastAsia="Arial" w:hAnsi="Arial"/>
                 <w:rtl w:val="0"/>
               </w:rPr>
-              <w:t xml:space="preserve">  Obter versão afetada do software</w:t>
+              <w:t xml:space="preserve">  Obter a versão estável do software, a qual será adaptada</w:t>
             </w:r>
           </w:p>
         </w:tc>
@@ -14254,7 +14505,7 @@
                 <w:rFonts w:ascii="Arial" w:cs="Arial" w:eastAsia="Arial" w:hAnsi="Arial"/>
                 <w:rtl w:val="0"/>
               </w:rPr>
-              <w:t xml:space="preserve"> Atualizar documentação</w:t>
+              <w:t xml:space="preserve"> Atualizar a documentação e artefatos com as mudanças realizadas</w:t>
             </w:r>
           </w:p>
         </w:tc>
@@ -14319,10 +14570,13 @@
             <w:pPr>
               <w:ind w:left="0" w:firstLine="0"/>
               <w:contextualSpacing w:val="0"/>
-              <w:rPr/>
-            </w:pPr>
-            <w:r>
-              <w:rPr>
+              <w:rPr>
+                <w:rFonts w:ascii="Arial" w:cs="Arial" w:eastAsia="Arial" w:hAnsi="Arial"/>
+              </w:rPr>
+            </w:pPr>
+            <w:r>
+              <w:rPr>
+                <w:rFonts w:ascii="Arial" w:cs="Arial" w:eastAsia="Arial" w:hAnsi="Arial"/>
                 <w:rtl w:val="0"/>
               </w:rPr>
               <w:t xml:space="preserve">PR analisado e classificado como “Manutenção Corretiva”</w:t>
@@ -14407,7 +14661,7 @@
                 <w:rFonts w:ascii="Arial" w:cs="Arial" w:eastAsia="Arial" w:hAnsi="Arial"/>
                 <w:rtl w:val="0"/>
               </w:rPr>
-              <w:t xml:space="preserve"> Requisição de problema</w:t>
+              <w:t xml:space="preserve"> Requisitos da adaptação, seja uma nova linguagem, seja uma nova integração</w:t>
             </w:r>
           </w:p>
         </w:tc>
@@ -14472,10 +14726,13 @@
             <w:pPr>
               <w:ind w:left="0" w:firstLine="0"/>
               <w:contextualSpacing w:val="0"/>
-              <w:rPr/>
-            </w:pPr>
-            <w:r>
-              <w:rPr>
+              <w:rPr>
+                <w:rFonts w:ascii="Arial" w:cs="Arial" w:eastAsia="Arial" w:hAnsi="Arial"/>
+              </w:rPr>
+            </w:pPr>
+            <w:r>
+              <w:rPr>
+                <w:rFonts w:ascii="Arial" w:cs="Arial" w:eastAsia="Arial" w:hAnsi="Arial"/>
                 <w:rtl w:val="0"/>
               </w:rPr>
               <w:t xml:space="preserve">Documentação atualizada com a manutenção corretiva devidamente classificada e com prioridade definida</w:t>
@@ -14568,13 +14825,16 @@
               <w:ind w:left="0" w:right="0" w:firstLine="0"/>
               <w:contextualSpacing w:val="0"/>
               <w:jc w:val="left"/>
-              <w:rPr/>
-            </w:pPr>
-            <w:r>
-              <w:rPr>
-                <w:rtl w:val="0"/>
-              </w:rPr>
-              <w:t xml:space="preserve">Documentação atualizada</w:t>
+              <w:rPr>
+                <w:rFonts w:ascii="Arial" w:cs="Arial" w:eastAsia="Arial" w:hAnsi="Arial"/>
+              </w:rPr>
+            </w:pPr>
+            <w:r>
+              <w:rPr>
+                <w:rFonts w:ascii="Arial" w:cs="Arial" w:eastAsia="Arial" w:hAnsi="Arial"/>
+                <w:rtl w:val="0"/>
+              </w:rPr>
+              <w:t xml:space="preserve">Documentação atualizada e artefatos gerados</w:t>
             </w:r>
           </w:p>
         </w:tc>
@@ -14664,10 +14924,13 @@
               <w:ind w:left="0" w:right="0" w:firstLine="0"/>
               <w:contextualSpacing w:val="0"/>
               <w:jc w:val="left"/>
-              <w:rPr/>
-            </w:pPr>
-            <w:r>
-              <w:rPr>
+              <w:rPr>
+                <w:rFonts w:ascii="Arial" w:cs="Arial" w:eastAsia="Arial" w:hAnsi="Arial"/>
+              </w:rPr>
+            </w:pPr>
+            <w:r>
+              <w:rPr>
+                <w:rFonts w:ascii="Arial" w:cs="Arial" w:eastAsia="Arial" w:hAnsi="Arial"/>
                 <w:rtl w:val="0"/>
               </w:rPr>
               <w:t xml:space="preserve">Estação de trabalho com sistema operacional Windows</w:t>
@@ -14791,9 +15054,53 @@
           <w:tcPr>
             <w:vMerge w:val="continue"/>
             <w:tcBorders>
-              <w:bottom w:color="000000" w:space="0" w:sz="0" w:val="nil"/>
-              <w:right w:color="000000" w:space="0" w:sz="7" w:val="single"/>
-            </w:tcBorders>
+              <w:bottom w:color="000000" w:space="0" w:sz="4" w:val="single"/>
+              <w:right w:color="000000" w:space="0" w:sz="7" w:val="single"/>
+            </w:tcBorders>
+            <w:tcMar>
+              <w:top w:w="100.0" w:type="dxa"/>
+              <w:left w:w="100.0" w:type="dxa"/>
+              <w:bottom w:w="100.0" w:type="dxa"/>
+              <w:right w:w="100.0" w:type="dxa"/>
+            </w:tcMar>
+          </w:tcPr>
+          <w:p>
+            <w:pPr>
+              <w:keepNext w:val="0"/>
+              <w:keepLines w:val="0"/>
+              <w:widowControl w:val="0"/>
+              <w:pBdr>
+                <w:top w:space="0" w:sz="0" w:val="nil"/>
+                <w:left w:space="0" w:sz="0" w:val="nil"/>
+                <w:bottom w:space="0" w:sz="0" w:val="nil"/>
+                <w:right w:space="0" w:sz="0" w:val="nil"/>
+                <w:between w:space="0" w:sz="0" w:val="nil"/>
+              </w:pBdr>
+              <w:shd w:fill="auto" w:val="clear"/>
+              <w:spacing w:after="0" w:before="0" w:line="240" w:lineRule="auto"/>
+              <w:ind w:left="0" w:right="0" w:firstLine="0"/>
+              <w:contextualSpacing w:val="0"/>
+              <w:jc w:val="left"/>
+              <w:rPr>
+                <w:rFonts w:ascii="Arial" w:cs="Arial" w:eastAsia="Arial" w:hAnsi="Arial"/>
+              </w:rPr>
+            </w:pPr>
+            <w:r>
+              <w:rPr>
+                <w:rtl w:val="0"/>
+              </w:rPr>
+            </w:r>
+          </w:p>
+        </w:tc>
+        <w:tc>
+          <w:tcPr>
+            <w:tcBorders>
+              <w:top w:color="000000" w:space="0" w:sz="0" w:val="nil"/>
+              <w:left w:color="000000" w:space="0" w:sz="0" w:val="nil"/>
+              <w:bottom w:color="000000" w:space="0" w:sz="7" w:val="single"/>
+              <w:right w:color="000000" w:space="0" w:sz="7" w:val="single"/>
+            </w:tcBorders>
+            <w:shd w:fill="ffffff"/>
             <w:tcMar>
               <w:top w:w="100.0" w:type="dxa"/>
               <w:left w:w="100.0" w:type="dxa"/>
@@ -14824,20 +15131,33 @@
             </w:pPr>
             <w:r>
               <w:rPr>
-                <w:rtl w:val="0"/>
-              </w:rPr>
-            </w:r>
-          </w:p>
-        </w:tc>
-        <w:tc>
-          <w:tcPr>
-            <w:tcBorders>
-              <w:top w:color="000000" w:space="0" w:sz="0" w:val="nil"/>
-              <w:left w:color="000000" w:space="0" w:sz="0" w:val="nil"/>
-              <w:bottom w:color="000000" w:space="0" w:sz="7" w:val="single"/>
-              <w:right w:color="000000" w:space="0" w:sz="7" w:val="single"/>
-            </w:tcBorders>
-            <w:shd w:fill="ffffff"/>
+                <w:rFonts w:ascii="Arial" w:cs="Arial" w:eastAsia="Arial" w:hAnsi="Arial"/>
+                <w:b w:val="1"/>
+                <w:rtl w:val="0"/>
+              </w:rPr>
+              <w:t xml:space="preserve">02– </w:t>
+            </w:r>
+            <w:r>
+              <w:rPr>
+                <w:rFonts w:ascii="Arial" w:cs="Arial" w:eastAsia="Arial" w:hAnsi="Arial"/>
+                <w:rtl w:val="0"/>
+              </w:rPr>
+              <w:t xml:space="preserve">Microsoft Word</w:t>
+            </w:r>
+          </w:p>
+        </w:tc>
+      </w:tr>
+      <w:tr>
+        <w:trPr>
+          <w:trHeight w:val="500" w:hRule="atLeast"/>
+        </w:trPr>
+        <w:tc>
+          <w:tcPr>
+            <w:vMerge w:val="continue"/>
+            <w:tcBorders>
+              <w:bottom w:color="000000" w:space="0" w:sz="4" w:val="single"/>
+              <w:right w:color="000000" w:space="0" w:sz="7" w:val="single"/>
+            </w:tcBorders>
             <w:tcMar>
               <w:top w:w="100.0" w:type="dxa"/>
               <w:left w:w="100.0" w:type="dxa"/>
@@ -14858,7 +15178,7 @@
                 <w:between w:space="0" w:sz="0" w:val="nil"/>
               </w:pBdr>
               <w:shd w:fill="auto" w:val="clear"/>
-              <w:spacing w:after="0" w:before="0" w:line="276" w:lineRule="auto"/>
+              <w:spacing w:after="0" w:before="0" w:line="240" w:lineRule="auto"/>
               <w:ind w:left="0" w:right="0" w:firstLine="0"/>
               <w:contextualSpacing w:val="0"/>
               <w:jc w:val="left"/>
@@ -14868,18 +15188,55 @@
             </w:pPr>
             <w:r>
               <w:rPr>
-                <w:rFonts w:ascii="Arial" w:cs="Arial" w:eastAsia="Arial" w:hAnsi="Arial"/>
-                <w:b w:val="1"/>
-                <w:rtl w:val="0"/>
-              </w:rPr>
-              <w:t xml:space="preserve">02– </w:t>
-            </w:r>
-            <w:r>
-              <w:rPr>
-                <w:rFonts w:ascii="Arial" w:cs="Arial" w:eastAsia="Arial" w:hAnsi="Arial"/>
-                <w:rtl w:val="0"/>
-              </w:rPr>
-              <w:t xml:space="preserve">Microsoft Word</w:t>
+                <w:rtl w:val="0"/>
+              </w:rPr>
+            </w:r>
+          </w:p>
+        </w:tc>
+        <w:tc>
+          <w:tcPr>
+            <w:tcBorders>
+              <w:top w:color="000000" w:space="0" w:sz="0" w:val="nil"/>
+              <w:left w:color="000000" w:space="0" w:sz="0" w:val="nil"/>
+              <w:bottom w:color="000000" w:space="0" w:sz="7" w:val="single"/>
+              <w:right w:color="000000" w:space="0" w:sz="7" w:val="single"/>
+            </w:tcBorders>
+            <w:shd w:fill="ffffff"/>
+            <w:tcMar>
+              <w:top w:w="100.0" w:type="dxa"/>
+              <w:left w:w="100.0" w:type="dxa"/>
+              <w:bottom w:w="100.0" w:type="dxa"/>
+              <w:right w:w="100.0" w:type="dxa"/>
+            </w:tcMar>
+          </w:tcPr>
+          <w:p>
+            <w:pPr>
+              <w:spacing w:line="276" w:lineRule="auto"/>
+              <w:contextualSpacing w:val="0"/>
+              <w:rPr>
+                <w:rFonts w:ascii="Arial" w:cs="Arial" w:eastAsia="Arial" w:hAnsi="Arial"/>
+                <w:b w:val="1"/>
+              </w:rPr>
+            </w:pPr>
+            <w:r>
+              <w:rPr>
+                <w:rFonts w:ascii="Arial" w:cs="Arial" w:eastAsia="Arial" w:hAnsi="Arial"/>
+                <w:b w:val="1"/>
+                <w:rtl w:val="0"/>
+              </w:rPr>
+              <w:t xml:space="preserve">03– </w:t>
+            </w:r>
+            <w:r>
+              <w:rPr>
+                <w:rFonts w:ascii="Arial" w:cs="Arial" w:eastAsia="Arial" w:hAnsi="Arial"/>
+                <w:rtl w:val="0"/>
+              </w:rPr>
+              <w:t xml:space="preserve">IDE</w:t>
+            </w:r>
+            <w:r>
+              <w:rPr>
+                <w:rtl w:val="0"/>
+              </w:rPr>
             </w:r>
           </w:p>
         </w:tc>
@@ -14928,7 +15285,9 @@
       <w:pPr>
         <w:ind w:left="360" w:firstLine="0"/>
         <w:contextualSpacing w:val="0"/>
-        <w:rPr/>
+        <w:rPr>
+          <w:rFonts w:ascii="Arial" w:cs="Arial" w:eastAsia="Arial" w:hAnsi="Arial"/>
+        </w:rPr>
       </w:pPr>
       <w:r>
         <w:rPr>
@@ -15055,7 +15414,7 @@
                 <w:b w:val="1"/>
                 <w:rtl w:val="0"/>
               </w:rPr>
-              <w:t xml:space="preserve">(Adaptativa) Identificar as mudanças de ambiente</w:t>
+              <w:t xml:space="preserve">(Perfectiva) Identificar as melhorias</w:t>
             </w:r>
           </w:p>
         </w:tc>
@@ -15365,7 +15724,7 @@
                 <w:rFonts w:ascii="Arial" w:cs="Arial" w:eastAsia="Arial" w:hAnsi="Arial"/>
                 <w:rtl w:val="0"/>
               </w:rPr>
-              <w:t xml:space="preserve"> Não se aplica</w:t>
+              <w:t xml:space="preserve"> Equipe de desenvolvimento</w:t>
             </w:r>
           </w:p>
         </w:tc>
@@ -15466,7 +15825,7 @@
                 <w:rFonts w:ascii="Arial" w:cs="Arial" w:eastAsia="Arial" w:hAnsi="Arial"/>
                 <w:rtl w:val="0"/>
               </w:rPr>
-              <w:t xml:space="preserve"> Não se aplica</w:t>
+              <w:t xml:space="preserve"> Cliente</w:t>
             </w:r>
           </w:p>
         </w:tc>
@@ -15574,7 +15933,7 @@
                 <w:rFonts w:ascii="Arial" w:cs="Arial" w:eastAsia="Arial" w:hAnsi="Arial"/>
                 <w:rtl w:val="0"/>
               </w:rPr>
-              <w:t xml:space="preserve"> Realizar análise para medir possíveis impactos da mudança</w:t>
+              <w:t xml:space="preserve"> Realizar análise sobre o impacto que novas mudanças poderiam acarretar pois se trata de um sistema já em funcionamento</w:t>
             </w:r>
           </w:p>
         </w:tc>
@@ -15675,7 +16034,7 @@
                 <w:rFonts w:ascii="Arial" w:cs="Arial" w:eastAsia="Arial" w:hAnsi="Arial"/>
                 <w:rtl w:val="0"/>
               </w:rPr>
-              <w:t xml:space="preserve"> Definir os requisitos para a modificação</w:t>
+              <w:t xml:space="preserve"> Documentar os requisitos da manutenção e compreender a arquitetura já existente</w:t>
             </w:r>
           </w:p>
         </w:tc>
@@ -15776,7 +16135,7 @@
                 <w:rFonts w:ascii="Arial" w:cs="Arial" w:eastAsia="Arial" w:hAnsi="Arial"/>
                 <w:rtl w:val="0"/>
               </w:rPr>
-              <w:t xml:space="preserve"> Definir o tamanho e magnitude da modificação</w:t>
+              <w:t xml:space="preserve"> Definir as prioridades acerca das funcionalidades a serem implementadas</w:t>
             </w:r>
           </w:p>
         </w:tc>
@@ -15841,13 +16200,16 @@
             <w:pPr>
               <w:ind w:left="0" w:firstLine="0"/>
               <w:contextualSpacing w:val="0"/>
-              <w:rPr/>
-            </w:pPr>
-            <w:r>
-              <w:rPr>
-                <w:rtl w:val="0"/>
-              </w:rPr>
-              <w:t xml:space="preserve">Requisição de modificação</w:t>
+              <w:rPr>
+                <w:rFonts w:ascii="Arial" w:cs="Arial" w:eastAsia="Arial" w:hAnsi="Arial"/>
+              </w:rPr>
+            </w:pPr>
+            <w:r>
+              <w:rPr>
+                <w:rFonts w:ascii="Arial" w:cs="Arial" w:eastAsia="Arial" w:hAnsi="Arial"/>
+                <w:rtl w:val="0"/>
+              </w:rPr>
+              <w:t xml:space="preserve">Levantamento da necessidade do usuário</w:t>
             </w:r>
           </w:p>
         </w:tc>
@@ -15912,13 +16274,16 @@
             <w:pPr>
               <w:ind w:left="0" w:firstLine="0"/>
               <w:contextualSpacing w:val="0"/>
-              <w:rPr/>
-            </w:pPr>
-            <w:r>
-              <w:rPr>
-                <w:rtl w:val="0"/>
-              </w:rPr>
-              <w:t xml:space="preserve">Requisição de modificação</w:t>
+              <w:rPr>
+                <w:rFonts w:ascii="Arial" w:cs="Arial" w:eastAsia="Arial" w:hAnsi="Arial"/>
+              </w:rPr>
+            </w:pPr>
+            <w:r>
+              <w:rPr>
+                <w:rFonts w:ascii="Arial" w:cs="Arial" w:eastAsia="Arial" w:hAnsi="Arial"/>
+                <w:rtl w:val="0"/>
+              </w:rPr>
+              <w:t xml:space="preserve">Documento de requisitos</w:t>
             </w:r>
           </w:p>
         </w:tc>
@@ -15982,13 +16347,16 @@
           <w:p>
             <w:pPr>
               <w:contextualSpacing w:val="0"/>
-              <w:rPr/>
-            </w:pPr>
-            <w:r>
-              <w:rPr>
-                <w:rtl w:val="0"/>
-              </w:rPr>
-              <w:t xml:space="preserve">A requisição de modificação / requisição de problema analisada e documentada</w:t>
+              <w:rPr>
+                <w:rFonts w:ascii="Arial" w:cs="Arial" w:eastAsia="Arial" w:hAnsi="Arial"/>
+              </w:rPr>
+            </w:pPr>
+            <w:r>
+              <w:rPr>
+                <w:rFonts w:ascii="Arial" w:cs="Arial" w:eastAsia="Arial" w:hAnsi="Arial"/>
+                <w:rtl w:val="0"/>
+              </w:rPr>
+              <w:t xml:space="preserve">A requisição de melhoria analisada e documentada</w:t>
             </w:r>
           </w:p>
         </w:tc>
@@ -16072,9 +16440,10 @@
             </w:pPr>
             <w:r>
               <w:rPr>
-                <w:rtl w:val="0"/>
-              </w:rPr>
-              <w:t xml:space="preserve">Histórico de requisição de modificação / requisição de problema</w:t>
+                <w:rFonts w:ascii="Arial" w:cs="Arial" w:eastAsia="Arial" w:hAnsi="Arial"/>
+                <w:rtl w:val="0"/>
+              </w:rPr>
+              <w:t xml:space="preserve">Histórico de requisição de melhoria</w:t>
             </w:r>
             <w:r>
               <w:rPr>
@@ -16169,10 +16538,13 @@
               <w:ind w:left="0" w:right="0" w:firstLine="0"/>
               <w:contextualSpacing w:val="0"/>
               <w:jc w:val="left"/>
-              <w:rPr/>
-            </w:pPr>
-            <w:r>
-              <w:rPr>
+              <w:rPr>
+                <w:rFonts w:ascii="Arial" w:cs="Arial" w:eastAsia="Arial" w:hAnsi="Arial"/>
+              </w:rPr>
+            </w:pPr>
+            <w:r>
+              <w:rPr>
+                <w:rFonts w:ascii="Arial" w:cs="Arial" w:eastAsia="Arial" w:hAnsi="Arial"/>
                 <w:rtl w:val="0"/>
               </w:rPr>
               <w:t xml:space="preserve">Estação de trabalho com sistema operacional Windows</w:t>
@@ -16555,7 +16927,7 @@
                 <w:b w:val="1"/>
                 <w:rtl w:val="0"/>
               </w:rPr>
-              <w:t xml:space="preserve">(Perfectiva) Identificar as melhorias</w:t>
+              <w:t xml:space="preserve">(Corretiva) Classificar o defeito</w:t>
             </w:r>
           </w:p>
         </w:tc>
@@ -17057,24 +17429,13 @@
               <w:ind w:left="0" w:right="0" w:firstLine="0"/>
               <w:contextualSpacing w:val="0"/>
               <w:jc w:val="left"/>
-              <w:rPr>
-                <w:rFonts w:ascii="Arial" w:cs="Arial" w:eastAsia="Arial" w:hAnsi="Arial"/>
-              </w:rPr>
-            </w:pPr>
-            <w:r>
-              <w:rPr>
-                <w:rFonts w:ascii="Arial" w:cs="Arial" w:eastAsia="Arial" w:hAnsi="Arial"/>
-                <w:b w:val="1"/>
-                <w:rtl w:val="0"/>
-              </w:rPr>
-              <w:t xml:space="preserve">01 –</w:t>
-            </w:r>
-            <w:r>
-              <w:rPr>
-                <w:rFonts w:ascii="Arial" w:cs="Arial" w:eastAsia="Arial" w:hAnsi="Arial"/>
-                <w:rtl w:val="0"/>
-              </w:rPr>
-              <w:t xml:space="preserve"> Realizar análise para medir possíveis impactos da mudança</w:t>
+              <w:rPr/>
+            </w:pPr>
+            <w:r>
+              <w:rPr>
+                <w:rtl w:val="0"/>
+              </w:rPr>
+              <w:t xml:space="preserve">01 – Definir a forma de classificação do defeito (Ex.efeito;tipo;origem;fase do projeto)</w:t>
             </w:r>
           </w:p>
         </w:tc>
@@ -17158,24 +17519,13 @@
               <w:ind w:left="0" w:right="0" w:firstLine="0"/>
               <w:contextualSpacing w:val="0"/>
               <w:jc w:val="left"/>
-              <w:rPr>
-                <w:rFonts w:ascii="Arial" w:cs="Arial" w:eastAsia="Arial" w:hAnsi="Arial"/>
-              </w:rPr>
-            </w:pPr>
-            <w:r>
-              <w:rPr>
-                <w:rFonts w:ascii="Arial" w:cs="Arial" w:eastAsia="Arial" w:hAnsi="Arial"/>
-                <w:b w:val="1"/>
-                <w:rtl w:val="0"/>
-              </w:rPr>
-              <w:t xml:space="preserve">02 –</w:t>
-            </w:r>
-            <w:r>
-              <w:rPr>
-                <w:rFonts w:ascii="Arial" w:cs="Arial" w:eastAsia="Arial" w:hAnsi="Arial"/>
-                <w:rtl w:val="0"/>
-              </w:rPr>
-              <w:t xml:space="preserve"> Definir os requisitos para a modificação</w:t>
+              <w:rPr/>
+            </w:pPr>
+            <w:r>
+              <w:rPr>
+                <w:rtl w:val="0"/>
+              </w:rPr>
+              <w:t xml:space="preserve">02 – Definir o fluxo de status do defeito durante a manutenção</w:t>
             </w:r>
           </w:p>
         </w:tc>
@@ -17259,236 +17609,13 @@
               <w:ind w:left="0" w:right="0" w:firstLine="0"/>
               <w:contextualSpacing w:val="0"/>
               <w:jc w:val="left"/>
-              <w:rPr>
-                <w:rFonts w:ascii="Arial" w:cs="Arial" w:eastAsia="Arial" w:hAnsi="Arial"/>
-              </w:rPr>
-            </w:pPr>
-            <w:r>
-              <w:rPr>
-                <w:rFonts w:ascii="Arial" w:cs="Arial" w:eastAsia="Arial" w:hAnsi="Arial"/>
-                <w:b w:val="1"/>
-                <w:rtl w:val="0"/>
-              </w:rPr>
-              <w:t xml:space="preserve">03 –</w:t>
-            </w:r>
-            <w:r>
-              <w:rPr>
-                <w:rFonts w:ascii="Arial" w:cs="Arial" w:eastAsia="Arial" w:hAnsi="Arial"/>
-                <w:rtl w:val="0"/>
-              </w:rPr>
-              <w:t xml:space="preserve"> Atualizar documentação</w:t>
-            </w:r>
-          </w:p>
-        </w:tc>
-      </w:tr>
-      <w:tr>
-        <w:trPr>
-          <w:trHeight w:val="680" w:hRule="atLeast"/>
-        </w:trPr>
-        <w:tc>
-          <w:tcPr>
-            <w:tcBorders>
-              <w:top w:color="000000" w:space="0" w:sz="7" w:val="single"/>
-              <w:left w:color="000000" w:space="0" w:sz="7" w:val="single"/>
-              <w:bottom w:color="000000" w:space="0" w:sz="7" w:val="single"/>
-              <w:right w:color="000000" w:space="0" w:sz="7" w:val="single"/>
-            </w:tcBorders>
-            <w:shd w:fill="ffffff"/>
-            <w:tcMar>
-              <w:top w:w="100.0" w:type="dxa"/>
-              <w:left w:w="100.0" w:type="dxa"/>
-              <w:bottom w:w="100.0" w:type="dxa"/>
-              <w:right w:w="100.0" w:type="dxa"/>
-            </w:tcMar>
-          </w:tcPr>
-          <w:p>
-            <w:pPr>
-              <w:spacing w:after="200" w:line="276" w:lineRule="auto"/>
-              <w:ind w:left="360" w:firstLine="0"/>
-              <w:contextualSpacing w:val="0"/>
-              <w:rPr>
-                <w:rFonts w:ascii="Arial" w:cs="Arial" w:eastAsia="Arial" w:hAnsi="Arial"/>
-                <w:b w:val="1"/>
-              </w:rPr>
-            </w:pPr>
-            <w:r>
-              <w:rPr>
-                <w:rFonts w:ascii="Arial" w:cs="Arial" w:eastAsia="Arial" w:hAnsi="Arial"/>
-                <w:b w:val="1"/>
-                <w:rtl w:val="0"/>
-              </w:rPr>
-              <w:t xml:space="preserve">Pré-Condições</w:t>
-            </w:r>
-          </w:p>
-        </w:tc>
-        <w:tc>
-          <w:tcPr>
-            <w:tcBorders>
-              <w:top w:color="000000" w:space="0" w:sz="0" w:val="nil"/>
-              <w:left w:color="000000" w:space="0" w:sz="0" w:val="nil"/>
-              <w:bottom w:color="000000" w:space="0" w:sz="7" w:val="single"/>
-              <w:right w:color="000000" w:space="0" w:sz="7" w:val="single"/>
-            </w:tcBorders>
-            <w:shd w:fill="ffffff"/>
-            <w:tcMar>
-              <w:top w:w="100.0" w:type="dxa"/>
-              <w:left w:w="100.0" w:type="dxa"/>
-              <w:bottom w:w="100.0" w:type="dxa"/>
-              <w:right w:w="100.0" w:type="dxa"/>
-            </w:tcMar>
-          </w:tcPr>
-          <w:p>
-            <w:pPr>
-              <w:ind w:left="0" w:firstLine="0"/>
-              <w:contextualSpacing w:val="0"/>
               <w:rPr/>
             </w:pPr>
             <w:r>
               <w:rPr>
                 <w:rtl w:val="0"/>
               </w:rPr>
-              <w:t xml:space="preserve">Requisição de modificação</w:t>
-            </w:r>
-          </w:p>
-        </w:tc>
-      </w:tr>
-      <w:tr>
-        <w:trPr>
-          <w:trHeight w:val="680" w:hRule="atLeast"/>
-        </w:trPr>
-        <w:tc>
-          <w:tcPr>
-            <w:tcBorders>
-              <w:top w:color="000000" w:space="0" w:sz="0" w:val="nil"/>
-              <w:left w:color="000000" w:space="0" w:sz="7" w:val="single"/>
-              <w:bottom w:color="000000" w:space="0" w:sz="0" w:val="nil"/>
-              <w:right w:color="000000" w:space="0" w:sz="7" w:val="single"/>
-            </w:tcBorders>
-            <w:shd w:fill="ffffff"/>
-            <w:tcMar>
-              <w:top w:w="100.0" w:type="dxa"/>
-              <w:left w:w="100.0" w:type="dxa"/>
-              <w:bottom w:w="100.0" w:type="dxa"/>
-              <w:right w:w="100.0" w:type="dxa"/>
-            </w:tcMar>
-          </w:tcPr>
-          <w:p>
-            <w:pPr>
-              <w:spacing w:after="200" w:line="276" w:lineRule="auto"/>
-              <w:ind w:left="360" w:firstLine="0"/>
-              <w:contextualSpacing w:val="0"/>
-              <w:rPr>
-                <w:rFonts w:ascii="Arial" w:cs="Arial" w:eastAsia="Arial" w:hAnsi="Arial"/>
-                <w:b w:val="1"/>
-              </w:rPr>
-            </w:pPr>
-            <w:r>
-              <w:rPr>
-                <w:rFonts w:ascii="Arial" w:cs="Arial" w:eastAsia="Arial" w:hAnsi="Arial"/>
-                <w:b w:val="1"/>
-                <w:rtl w:val="0"/>
-              </w:rPr>
-              <w:t xml:space="preserve">Entradas</w:t>
-            </w:r>
-          </w:p>
-        </w:tc>
-        <w:tc>
-          <w:tcPr>
-            <w:tcBorders>
-              <w:top w:color="000000" w:space="0" w:sz="0" w:val="nil"/>
-              <w:left w:color="000000" w:space="0" w:sz="0" w:val="nil"/>
-              <w:bottom w:color="000000" w:space="0" w:sz="7" w:val="single"/>
-              <w:right w:color="000000" w:space="0" w:sz="7" w:val="single"/>
-            </w:tcBorders>
-            <w:shd w:fill="ffffff"/>
-            <w:tcMar>
-              <w:top w:w="100.0" w:type="dxa"/>
-              <w:left w:w="100.0" w:type="dxa"/>
-              <w:bottom w:w="100.0" w:type="dxa"/>
-              <w:right w:w="100.0" w:type="dxa"/>
-            </w:tcMar>
-          </w:tcPr>
-          <w:p>
-            <w:pPr>
-              <w:ind w:left="0" w:firstLine="0"/>
-              <w:contextualSpacing w:val="0"/>
-              <w:rPr/>
-            </w:pPr>
-            <w:r>
-              <w:rPr>
-                <w:rtl w:val="0"/>
-              </w:rPr>
-              <w:t xml:space="preserve">Requisição de modificação</w:t>
-            </w:r>
-          </w:p>
-        </w:tc>
-      </w:tr>
-      <w:tr>
-        <w:trPr>
-          <w:trHeight w:val="680" w:hRule="atLeast"/>
-        </w:trPr>
-        <w:tc>
-          <w:tcPr>
-            <w:tcBorders>
-              <w:top w:color="000000" w:space="0" w:sz="7" w:val="single"/>
-              <w:left w:color="000000" w:space="0" w:sz="7" w:val="single"/>
-              <w:bottom w:color="000000" w:space="0" w:sz="7" w:val="single"/>
-              <w:right w:color="000000" w:space="0" w:sz="7" w:val="single"/>
-            </w:tcBorders>
-            <w:shd w:fill="ffffff"/>
-            <w:tcMar>
-              <w:top w:w="100.0" w:type="dxa"/>
-              <w:left w:w="100.0" w:type="dxa"/>
-              <w:bottom w:w="100.0" w:type="dxa"/>
-              <w:right w:w="100.0" w:type="dxa"/>
-            </w:tcMar>
-          </w:tcPr>
-          <w:p>
-            <w:pPr>
-              <w:spacing w:after="200" w:line="276" w:lineRule="auto"/>
-              <w:ind w:left="360" w:firstLine="0"/>
-              <w:contextualSpacing w:val="0"/>
-              <w:rPr>
-                <w:rFonts w:ascii="Arial" w:cs="Arial" w:eastAsia="Arial" w:hAnsi="Arial"/>
-                <w:b w:val="1"/>
-              </w:rPr>
-            </w:pPr>
-            <w:r>
-              <w:rPr>
-                <w:rFonts w:ascii="Arial" w:cs="Arial" w:eastAsia="Arial" w:hAnsi="Arial"/>
-                <w:b w:val="1"/>
-                <w:rtl w:val="0"/>
-              </w:rPr>
-              <w:t xml:space="preserve">Critérios de Saída</w:t>
-            </w:r>
-          </w:p>
-        </w:tc>
-        <w:tc>
-          <w:tcPr>
-            <w:tcBorders>
-              <w:top w:color="000000" w:space="0" w:sz="0" w:val="nil"/>
-              <w:left w:color="000000" w:space="0" w:sz="0" w:val="nil"/>
-              <w:bottom w:color="000000" w:space="0" w:sz="7" w:val="single"/>
-              <w:right w:color="000000" w:space="0" w:sz="7" w:val="single"/>
-            </w:tcBorders>
-            <w:shd w:fill="ffffff"/>
-            <w:tcMar>
-              <w:top w:w="100.0" w:type="dxa"/>
-              <w:left w:w="100.0" w:type="dxa"/>
-              <w:bottom w:w="100.0" w:type="dxa"/>
-              <w:right w:w="100.0" w:type="dxa"/>
-            </w:tcMar>
-          </w:tcPr>
-          <w:p>
-            <w:pPr>
-              <w:contextualSpacing w:val="0"/>
-              <w:rPr/>
-            </w:pPr>
-            <w:r>
-              <w:rPr>
-                <w:rtl w:val="0"/>
-              </w:rPr>
-              <w:t xml:space="preserve">A requisição de modificação / requisição de problema analisada e documentada</w:t>
+              <w:t xml:space="preserve">03 – Definir o SLA de atendimento do defeito conforme o seu impacto, criticidade, disponibilidade.</w:t>
             </w:r>
           </w:p>
         </w:tc>
@@ -17502,7 +17629,7 @@
             <w:tcBorders>
               <w:top w:color="000000" w:space="0" w:sz="0" w:val="nil"/>
               <w:left w:color="000000" w:space="0" w:sz="7" w:val="single"/>
-              <w:bottom w:color="000000" w:space="0" w:sz="7" w:val="single"/>
+              <w:bottom w:color="000000" w:space="0" w:sz="0" w:val="nil"/>
               <w:right w:color="000000" w:space="0" w:sz="7" w:val="single"/>
             </w:tcBorders>
             <w:shd w:fill="ffffff"/>
@@ -17537,11 +17664,8 @@
             </w:pPr>
             <w:r>
               <w:rPr>
-                <w:rFonts w:ascii="Arial" w:cs="Arial" w:eastAsia="Arial" w:hAnsi="Arial"/>
-                <w:b w:val="1"/>
-                <w:rtl w:val="0"/>
-              </w:rPr>
-              <w:t xml:space="preserve">Produtos</w:t>
+                <w:rtl w:val="0"/>
+              </w:rPr>
             </w:r>
           </w:p>
         </w:tc>
@@ -17550,6 +17674,253 @@
             <w:tcBorders>
               <w:top w:color="000000" w:space="0" w:sz="0" w:val="nil"/>
               <w:left w:color="000000" w:space="0" w:sz="0" w:val="nil"/>
+              <w:bottom w:color="000000" w:space="0" w:sz="7" w:val="single"/>
+              <w:right w:color="000000" w:space="0" w:sz="7" w:val="single"/>
+            </w:tcBorders>
+            <w:shd w:fill="ffffff"/>
+            <w:tcMar>
+              <w:top w:w="100.0" w:type="dxa"/>
+              <w:left w:w="100.0" w:type="dxa"/>
+              <w:bottom w:w="100.0" w:type="dxa"/>
+              <w:right w:w="100.0" w:type="dxa"/>
+            </w:tcMar>
+          </w:tcPr>
+          <w:p>
+            <w:pPr>
+              <w:spacing w:line="276" w:lineRule="auto"/>
+              <w:contextualSpacing w:val="0"/>
+              <w:rPr/>
+            </w:pPr>
+            <w:r>
+              <w:rPr>
+                <w:rtl w:val="0"/>
+              </w:rPr>
+              <w:t xml:space="preserve">04 – Definir atributos essenciais para a classificação</w:t>
+            </w:r>
+          </w:p>
+        </w:tc>
+      </w:tr>
+      <w:tr>
+        <w:trPr>
+          <w:trHeight w:val="680" w:hRule="atLeast"/>
+        </w:trPr>
+        <w:tc>
+          <w:tcPr>
+            <w:tcBorders>
+              <w:top w:color="000000" w:space="0" w:sz="7" w:val="single"/>
+              <w:left w:color="000000" w:space="0" w:sz="7" w:val="single"/>
+              <w:bottom w:color="000000" w:space="0" w:sz="7" w:val="single"/>
+              <w:right w:color="000000" w:space="0" w:sz="7" w:val="single"/>
+            </w:tcBorders>
+            <w:shd w:fill="ffffff"/>
+            <w:tcMar>
+              <w:top w:w="100.0" w:type="dxa"/>
+              <w:left w:w="100.0" w:type="dxa"/>
+              <w:bottom w:w="100.0" w:type="dxa"/>
+              <w:right w:w="100.0" w:type="dxa"/>
+            </w:tcMar>
+          </w:tcPr>
+          <w:p>
+            <w:pPr>
+              <w:spacing w:after="200" w:line="276" w:lineRule="auto"/>
+              <w:ind w:left="360" w:firstLine="0"/>
+              <w:contextualSpacing w:val="0"/>
+              <w:rPr>
+                <w:rFonts w:ascii="Arial" w:cs="Arial" w:eastAsia="Arial" w:hAnsi="Arial"/>
+                <w:b w:val="1"/>
+              </w:rPr>
+            </w:pPr>
+            <w:r>
+              <w:rPr>
+                <w:rFonts w:ascii="Arial" w:cs="Arial" w:eastAsia="Arial" w:hAnsi="Arial"/>
+                <w:b w:val="1"/>
+                <w:rtl w:val="0"/>
+              </w:rPr>
+              <w:t xml:space="preserve">Pré-Condições</w:t>
+            </w:r>
+          </w:p>
+        </w:tc>
+        <w:tc>
+          <w:tcPr>
+            <w:tcBorders>
+              <w:top w:color="000000" w:space="0" w:sz="0" w:val="nil"/>
+              <w:left w:color="000000" w:space="0" w:sz="0" w:val="nil"/>
+              <w:bottom w:color="000000" w:space="0" w:sz="7" w:val="single"/>
+              <w:right w:color="000000" w:space="0" w:sz="7" w:val="single"/>
+            </w:tcBorders>
+            <w:shd w:fill="ffffff"/>
+            <w:tcMar>
+              <w:top w:w="100.0" w:type="dxa"/>
+              <w:left w:w="100.0" w:type="dxa"/>
+              <w:bottom w:w="100.0" w:type="dxa"/>
+              <w:right w:w="100.0" w:type="dxa"/>
+            </w:tcMar>
+          </w:tcPr>
+          <w:p>
+            <w:pPr>
+              <w:ind w:left="0" w:firstLine="0"/>
+              <w:contextualSpacing w:val="0"/>
+              <w:rPr/>
+            </w:pPr>
+            <w:r>
+              <w:rPr>
+                <w:rtl w:val="0"/>
+              </w:rPr>
+              <w:t xml:space="preserve">Conclusão das atividades do sprint/Requisição de teste/Requisição de classificação de defeitos.</w:t>
+            </w:r>
+          </w:p>
+        </w:tc>
+      </w:tr>
+      <w:tr>
+        <w:trPr>
+          <w:trHeight w:val="680" w:hRule="atLeast"/>
+        </w:trPr>
+        <w:tc>
+          <w:tcPr>
+            <w:tcBorders>
+              <w:top w:color="000000" w:space="0" w:sz="0" w:val="nil"/>
+              <w:left w:color="000000" w:space="0" w:sz="7" w:val="single"/>
+              <w:bottom w:color="000000" w:space="0" w:sz="0" w:val="nil"/>
+              <w:right w:color="000000" w:space="0" w:sz="7" w:val="single"/>
+            </w:tcBorders>
+            <w:shd w:fill="ffffff"/>
+            <w:tcMar>
+              <w:top w:w="100.0" w:type="dxa"/>
+              <w:left w:w="100.0" w:type="dxa"/>
+              <w:bottom w:w="100.0" w:type="dxa"/>
+              <w:right w:w="100.0" w:type="dxa"/>
+            </w:tcMar>
+          </w:tcPr>
+          <w:p>
+            <w:pPr>
+              <w:spacing w:after="200" w:line="276" w:lineRule="auto"/>
+              <w:ind w:left="360" w:firstLine="0"/>
+              <w:contextualSpacing w:val="0"/>
+              <w:rPr>
+                <w:rFonts w:ascii="Arial" w:cs="Arial" w:eastAsia="Arial" w:hAnsi="Arial"/>
+                <w:b w:val="1"/>
+              </w:rPr>
+            </w:pPr>
+            <w:r>
+              <w:rPr>
+                <w:rFonts w:ascii="Arial" w:cs="Arial" w:eastAsia="Arial" w:hAnsi="Arial"/>
+                <w:b w:val="1"/>
+                <w:rtl w:val="0"/>
+              </w:rPr>
+              <w:t xml:space="preserve">Entradas</w:t>
+            </w:r>
+          </w:p>
+        </w:tc>
+        <w:tc>
+          <w:tcPr>
+            <w:tcBorders>
+              <w:top w:color="000000" w:space="0" w:sz="0" w:val="nil"/>
+              <w:left w:color="000000" w:space="0" w:sz="0" w:val="nil"/>
+              <w:bottom w:color="000000" w:space="0" w:sz="7" w:val="single"/>
+              <w:right w:color="000000" w:space="0" w:sz="7" w:val="single"/>
+            </w:tcBorders>
+            <w:shd w:fill="ffffff"/>
+            <w:tcMar>
+              <w:top w:w="100.0" w:type="dxa"/>
+              <w:left w:w="100.0" w:type="dxa"/>
+              <w:bottom w:w="100.0" w:type="dxa"/>
+              <w:right w:w="100.0" w:type="dxa"/>
+            </w:tcMar>
+          </w:tcPr>
+          <w:p>
+            <w:pPr>
+              <w:ind w:left="0" w:firstLine="0"/>
+              <w:contextualSpacing w:val="0"/>
+              <w:rPr/>
+            </w:pPr>
+            <w:r>
+              <w:rPr>
+                <w:rtl w:val="0"/>
+              </w:rPr>
+              <w:t xml:space="preserve">Exemplos de valores de atributos para a classificação das falhas</w:t>
+            </w:r>
+          </w:p>
+        </w:tc>
+      </w:tr>
+      <w:tr>
+        <w:trPr>
+          <w:trHeight w:val="680" w:hRule="atLeast"/>
+        </w:trPr>
+        <w:tc>
+          <w:tcPr>
+            <w:tcBorders>
+              <w:top w:color="000000" w:space="0" w:sz="7" w:val="single"/>
+              <w:left w:color="000000" w:space="0" w:sz="7" w:val="single"/>
+              <w:bottom w:color="000000" w:space="0" w:sz="7" w:val="single"/>
+              <w:right w:color="000000" w:space="0" w:sz="7" w:val="single"/>
+            </w:tcBorders>
+            <w:shd w:fill="ffffff"/>
+            <w:tcMar>
+              <w:top w:w="100.0" w:type="dxa"/>
+              <w:left w:w="100.0" w:type="dxa"/>
+              <w:bottom w:w="100.0" w:type="dxa"/>
+              <w:right w:w="100.0" w:type="dxa"/>
+            </w:tcMar>
+          </w:tcPr>
+          <w:p>
+            <w:pPr>
+              <w:spacing w:after="200" w:line="276" w:lineRule="auto"/>
+              <w:ind w:left="360" w:firstLine="0"/>
+              <w:contextualSpacing w:val="0"/>
+              <w:rPr>
+                <w:rFonts w:ascii="Arial" w:cs="Arial" w:eastAsia="Arial" w:hAnsi="Arial"/>
+                <w:b w:val="1"/>
+              </w:rPr>
+            </w:pPr>
+            <w:r>
+              <w:rPr>
+                <w:rFonts w:ascii="Arial" w:cs="Arial" w:eastAsia="Arial" w:hAnsi="Arial"/>
+                <w:b w:val="1"/>
+                <w:rtl w:val="0"/>
+              </w:rPr>
+              <w:t xml:space="preserve">Critérios de Saída</w:t>
+            </w:r>
+          </w:p>
+        </w:tc>
+        <w:tc>
+          <w:tcPr>
+            <w:tcBorders>
+              <w:top w:color="000000" w:space="0" w:sz="0" w:val="nil"/>
+              <w:left w:color="000000" w:space="0" w:sz="0" w:val="nil"/>
+              <w:bottom w:color="000000" w:space="0" w:sz="7" w:val="single"/>
+              <w:right w:color="000000" w:space="0" w:sz="7" w:val="single"/>
+            </w:tcBorders>
+            <w:shd w:fill="ffffff"/>
+            <w:tcMar>
+              <w:top w:w="100.0" w:type="dxa"/>
+              <w:left w:w="100.0" w:type="dxa"/>
+              <w:bottom w:w="100.0" w:type="dxa"/>
+              <w:right w:w="100.0" w:type="dxa"/>
+            </w:tcMar>
+          </w:tcPr>
+          <w:p>
+            <w:pPr>
+              <w:contextualSpacing w:val="0"/>
+              <w:rPr/>
+            </w:pPr>
+            <w:r>
+              <w:rPr>
+                <w:rtl w:val="0"/>
+              </w:rPr>
+              <w:t xml:space="preserve">A classificação e análise do defeito documentados.</w:t>
+            </w:r>
+          </w:p>
+        </w:tc>
+      </w:tr>
+      <w:tr>
+        <w:trPr>
+          <w:trHeight w:val="500" w:hRule="atLeast"/>
+        </w:trPr>
+        <w:tc>
+          <w:tcPr>
+            <w:tcBorders>
+              <w:top w:color="000000" w:space="0" w:sz="0" w:val="nil"/>
+              <w:left w:color="000000" w:space="0" w:sz="7" w:val="single"/>
               <w:bottom w:color="000000" w:space="0" w:sz="7" w:val="single"/>
               <w:right w:color="000000" w:space="0" w:sz="7" w:val="single"/>
             </w:tcBorders>
@@ -17580,32 +17951,24 @@
               <w:jc w:val="left"/>
               <w:rPr>
                 <w:rFonts w:ascii="Arial" w:cs="Arial" w:eastAsia="Arial" w:hAnsi="Arial"/>
-                <w:highlight w:val="yellow"/>
-              </w:rPr>
-            </w:pPr>
-            <w:r>
-              <w:rPr>
-                <w:rtl w:val="0"/>
-              </w:rPr>
-              <w:t xml:space="preserve">Histórico da requisição de modificação</w:t>
-            </w:r>
-            <w:r>
-              <w:rPr>
-                <w:rtl w:val="0"/>
-              </w:rPr>
-            </w:r>
-          </w:p>
-        </w:tc>
-      </w:tr>
-      <w:tr>
-        <w:trPr>
-          <w:trHeight w:val="500" w:hRule="atLeast"/>
-        </w:trPr>
+                <w:b w:val="1"/>
+              </w:rPr>
+            </w:pPr>
+            <w:r>
+              <w:rPr>
+                <w:rFonts w:ascii="Arial" w:cs="Arial" w:eastAsia="Arial" w:hAnsi="Arial"/>
+                <w:b w:val="1"/>
+                <w:rtl w:val="0"/>
+              </w:rPr>
+              <w:t xml:space="preserve">Produtos</w:t>
+            </w:r>
+          </w:p>
+        </w:tc>
         <w:tc>
           <w:tcPr>
             <w:tcBorders>
               <w:top w:color="000000" w:space="0" w:sz="0" w:val="nil"/>
-              <w:left w:color="000000" w:space="0" w:sz="7" w:val="single"/>
+              <w:left w:color="000000" w:space="0" w:sz="0" w:val="nil"/>
               <w:bottom w:color="000000" w:space="0" w:sz="7" w:val="single"/>
               <w:right w:color="000000" w:space="0" w:sz="7" w:val="single"/>
             </w:tcBorders>
@@ -17636,24 +17999,32 @@
               <w:jc w:val="left"/>
               <w:rPr>
                 <w:rFonts w:ascii="Arial" w:cs="Arial" w:eastAsia="Arial" w:hAnsi="Arial"/>
-                <w:b w:val="1"/>
-              </w:rPr>
-            </w:pPr>
-            <w:r>
-              <w:rPr>
-                <w:rFonts w:ascii="Arial" w:cs="Arial" w:eastAsia="Arial" w:hAnsi="Arial"/>
-                <w:b w:val="1"/>
-                <w:rtl w:val="0"/>
-              </w:rPr>
-              <w:t xml:space="preserve">Infraestrutura</w:t>
-            </w:r>
-          </w:p>
-        </w:tc>
+                <w:highlight w:val="yellow"/>
+              </w:rPr>
+            </w:pPr>
+            <w:r>
+              <w:rPr>
+                <w:rtl w:val="0"/>
+              </w:rPr>
+              <w:t xml:space="preserve">Histórico de documentação de defeitos e sua classificação</w:t>
+            </w:r>
+            <w:r>
+              <w:rPr>
+                <w:rtl w:val="0"/>
+              </w:rPr>
+            </w:r>
+          </w:p>
+        </w:tc>
+      </w:tr>
+      <w:tr>
+        <w:trPr>
+          <w:trHeight w:val="500" w:hRule="atLeast"/>
+        </w:trPr>
         <w:tc>
           <w:tcPr>
             <w:tcBorders>
               <w:top w:color="000000" w:space="0" w:sz="0" w:val="nil"/>
-              <w:left w:color="000000" w:space="0" w:sz="0" w:val="nil"/>
+              <w:left w:color="000000" w:space="0" w:sz="7" w:val="single"/>
               <w:bottom w:color="000000" w:space="0" w:sz="7" w:val="single"/>
               <w:right w:color="000000" w:space="0" w:sz="7" w:val="single"/>
             </w:tcBorders>
@@ -17682,27 +18053,26 @@
               <w:ind w:left="0" w:right="0" w:firstLine="0"/>
               <w:contextualSpacing w:val="0"/>
               <w:jc w:val="left"/>
-              <w:rPr/>
-            </w:pPr>
-            <w:r>
-              <w:rPr>
-                <w:rtl w:val="0"/>
-              </w:rPr>
-              <w:t xml:space="preserve">Estação de trabalho com sistema operacional Windows</w:t>
-            </w:r>
-          </w:p>
-        </w:tc>
-      </w:tr>
-      <w:tr>
-        <w:trPr>
-          <w:trHeight w:val="500" w:hRule="atLeast"/>
-        </w:trPr>
-        <w:tc>
-          <w:tcPr>
-            <w:vMerge w:val="restart"/>
+              <w:rPr>
+                <w:rFonts w:ascii="Arial" w:cs="Arial" w:eastAsia="Arial" w:hAnsi="Arial"/>
+                <w:b w:val="1"/>
+              </w:rPr>
+            </w:pPr>
+            <w:r>
+              <w:rPr>
+                <w:rFonts w:ascii="Arial" w:cs="Arial" w:eastAsia="Arial" w:hAnsi="Arial"/>
+                <w:b w:val="1"/>
+                <w:rtl w:val="0"/>
+              </w:rPr>
+              <w:t xml:space="preserve">Infraestrutura</w:t>
+            </w:r>
+          </w:p>
+        </w:tc>
+        <w:tc>
+          <w:tcPr>
             <w:tcBorders>
               <w:top w:color="000000" w:space="0" w:sz="0" w:val="nil"/>
-              <w:left w:color="000000" w:space="0" w:sz="7" w:val="single"/>
+              <w:left w:color="000000" w:space="0" w:sz="0" w:val="nil"/>
               <w:bottom w:color="000000" w:space="0" w:sz="7" w:val="single"/>
               <w:right w:color="000000" w:space="0" w:sz="7" w:val="single"/>
             </w:tcBorders>
@@ -17731,26 +18101,27 @@
               <w:ind w:left="0" w:right="0" w:firstLine="0"/>
               <w:contextualSpacing w:val="0"/>
               <w:jc w:val="left"/>
-              <w:rPr>
-                <w:rFonts w:ascii="Arial" w:cs="Arial" w:eastAsia="Arial" w:hAnsi="Arial"/>
-                <w:b w:val="1"/>
-              </w:rPr>
-            </w:pPr>
-            <w:r>
-              <w:rPr>
-                <w:rFonts w:ascii="Arial" w:cs="Arial" w:eastAsia="Arial" w:hAnsi="Arial"/>
-                <w:b w:val="1"/>
-                <w:rtl w:val="0"/>
-              </w:rPr>
-              <w:t xml:space="preserve">Ferramentas</w:t>
-            </w:r>
-          </w:p>
-        </w:tc>
-        <w:tc>
-          <w:tcPr>
+              <w:rPr/>
+            </w:pPr>
+            <w:r>
+              <w:rPr>
+                <w:rtl w:val="0"/>
+              </w:rPr>
+              <w:t xml:space="preserve">Estação de trabalho com sistema operacional Windows e um local de armazenamento dos dados gerados.</w:t>
+            </w:r>
+          </w:p>
+        </w:tc>
+      </w:tr>
+      <w:tr>
+        <w:trPr>
+          <w:trHeight w:val="500" w:hRule="atLeast"/>
+        </w:trPr>
+        <w:tc>
+          <w:tcPr>
+            <w:vMerge w:val="restart"/>
             <w:tcBorders>
               <w:top w:color="000000" w:space="0" w:sz="0" w:val="nil"/>
-              <w:left w:color="000000" w:space="0" w:sz="0" w:val="nil"/>
+              <w:left w:color="000000" w:space="0" w:sz="7" w:val="single"/>
               <w:bottom w:color="000000" w:space="0" w:sz="7" w:val="single"/>
               <w:right w:color="000000" w:space="0" w:sz="7" w:val="single"/>
             </w:tcBorders>
@@ -17781,37 +18152,28 @@
               <w:jc w:val="left"/>
               <w:rPr>
                 <w:rFonts w:ascii="Arial" w:cs="Arial" w:eastAsia="Arial" w:hAnsi="Arial"/>
-              </w:rPr>
-            </w:pPr>
-            <w:r>
-              <w:rPr>
-                <w:rFonts w:ascii="Arial" w:cs="Arial" w:eastAsia="Arial" w:hAnsi="Arial"/>
-                <w:b w:val="1"/>
-                <w:rtl w:val="0"/>
-              </w:rPr>
-              <w:t xml:space="preserve">01– </w:t>
-            </w:r>
-            <w:r>
-              <w:rPr>
-                <w:rFonts w:ascii="Arial" w:cs="Arial" w:eastAsia="Arial" w:hAnsi="Arial"/>
-                <w:rtl w:val="0"/>
-              </w:rPr>
-              <w:t xml:space="preserve">Microsoft Excel</w:t>
-            </w:r>
-          </w:p>
-        </w:tc>
-      </w:tr>
-      <w:tr>
-        <w:trPr>
-          <w:trHeight w:val="500" w:hRule="atLeast"/>
-        </w:trPr>
-        <w:tc>
-          <w:tcPr>
-            <w:vMerge w:val="continue"/>
-            <w:tcBorders>
-              <w:bottom w:color="000000" w:space="0" w:sz="7" w:val="single"/>
-              <w:right w:color="000000" w:space="0" w:sz="7" w:val="single"/>
-            </w:tcBorders>
+                <w:b w:val="1"/>
+              </w:rPr>
+            </w:pPr>
+            <w:r>
+              <w:rPr>
+                <w:rFonts w:ascii="Arial" w:cs="Arial" w:eastAsia="Arial" w:hAnsi="Arial"/>
+                <w:b w:val="1"/>
+                <w:rtl w:val="0"/>
+              </w:rPr>
+              <w:t xml:space="preserve">Ferramentas</w:t>
+            </w:r>
+          </w:p>
+        </w:tc>
+        <w:tc>
+          <w:tcPr>
+            <w:tcBorders>
+              <w:top w:color="000000" w:space="0" w:sz="0" w:val="nil"/>
+              <w:left w:color="000000" w:space="0" w:sz="0" w:val="nil"/>
+              <w:bottom w:color="000000" w:space="0" w:sz="7" w:val="single"/>
+              <w:right w:color="000000" w:space="0" w:sz="7" w:val="single"/>
+            </w:tcBorders>
+            <w:shd w:fill="ffffff"/>
             <w:tcMar>
               <w:top w:w="100.0" w:type="dxa"/>
               <w:left w:w="100.0" w:type="dxa"/>
@@ -17842,20 +18204,33 @@
             </w:pPr>
             <w:r>
               <w:rPr>
-                <w:rtl w:val="0"/>
-              </w:rPr>
-            </w:r>
-          </w:p>
-        </w:tc>
-        <w:tc>
-          <w:tcPr>
-            <w:tcBorders>
-              <w:top w:color="000000" w:space="0" w:sz="0" w:val="nil"/>
-              <w:left w:color="000000" w:space="0" w:sz="0" w:val="nil"/>
-              <w:bottom w:color="000000" w:space="0" w:sz="7" w:val="single"/>
-              <w:right w:color="000000" w:space="0" w:sz="7" w:val="single"/>
-            </w:tcBorders>
-            <w:shd w:fill="ffffff"/>
+                <w:rFonts w:ascii="Arial" w:cs="Arial" w:eastAsia="Arial" w:hAnsi="Arial"/>
+                <w:b w:val="1"/>
+                <w:rtl w:val="0"/>
+              </w:rPr>
+              <w:t xml:space="preserve">01– </w:t>
+            </w:r>
+            <w:r>
+              <w:rPr>
+                <w:rFonts w:ascii="Arial" w:cs="Arial" w:eastAsia="Arial" w:hAnsi="Arial"/>
+                <w:rtl w:val="0"/>
+              </w:rPr>
+              <w:t xml:space="preserve">Microsoft Excel</w:t>
+            </w:r>
+          </w:p>
+        </w:tc>
+      </w:tr>
+      <w:tr>
+        <w:trPr>
+          <w:trHeight w:val="500" w:hRule="atLeast"/>
+        </w:trPr>
+        <w:tc>
+          <w:tcPr>
+            <w:vMerge w:val="continue"/>
+            <w:tcBorders>
+              <w:bottom w:color="000000" w:space="0" w:sz="0" w:val="nil"/>
+              <w:right w:color="000000" w:space="0" w:sz="7" w:val="single"/>
+            </w:tcBorders>
             <w:tcMar>
               <w:top w:w="100.0" w:type="dxa"/>
               <w:left w:w="100.0" w:type="dxa"/>
@@ -17886,6 +18261,50 @@
             </w:pPr>
             <w:r>
               <w:rPr>
+                <w:rtl w:val="0"/>
+              </w:rPr>
+            </w:r>
+          </w:p>
+        </w:tc>
+        <w:tc>
+          <w:tcPr>
+            <w:tcBorders>
+              <w:top w:color="000000" w:space="0" w:sz="0" w:val="nil"/>
+              <w:left w:color="000000" w:space="0" w:sz="0" w:val="nil"/>
+              <w:bottom w:color="000000" w:space="0" w:sz="7" w:val="single"/>
+              <w:right w:color="000000" w:space="0" w:sz="7" w:val="single"/>
+            </w:tcBorders>
+            <w:shd w:fill="ffffff"/>
+            <w:tcMar>
+              <w:top w:w="100.0" w:type="dxa"/>
+              <w:left w:w="100.0" w:type="dxa"/>
+              <w:bottom w:w="100.0" w:type="dxa"/>
+              <w:right w:w="100.0" w:type="dxa"/>
+            </w:tcMar>
+          </w:tcPr>
+          <w:p>
+            <w:pPr>
+              <w:keepNext w:val="0"/>
+              <w:keepLines w:val="0"/>
+              <w:widowControl w:val="0"/>
+              <w:pBdr>
+                <w:top w:space="0" w:sz="0" w:val="nil"/>
+                <w:left w:space="0" w:sz="0" w:val="nil"/>
+                <w:bottom w:space="0" w:sz="0" w:val="nil"/>
+                <w:right w:space="0" w:sz="0" w:val="nil"/>
+                <w:between w:space="0" w:sz="0" w:val="nil"/>
+              </w:pBdr>
+              <w:shd w:fill="auto" w:val="clear"/>
+              <w:spacing w:after="0" w:before="0" w:line="276" w:lineRule="auto"/>
+              <w:ind w:left="0" w:right="0" w:firstLine="0"/>
+              <w:contextualSpacing w:val="0"/>
+              <w:jc w:val="left"/>
+              <w:rPr>
+                <w:rFonts w:ascii="Arial" w:cs="Arial" w:eastAsia="Arial" w:hAnsi="Arial"/>
+              </w:rPr>
+            </w:pPr>
+            <w:r>
+              <w:rPr>
                 <w:rFonts w:ascii="Arial" w:cs="Arial" w:eastAsia="Arial" w:hAnsi="Arial"/>
                 <w:b w:val="1"/>
                 <w:rtl w:val="0"/>
@@ -17898,6 +18317,110 @@
                 <w:rtl w:val="0"/>
               </w:rPr>
               <w:t xml:space="preserve">Microsoft Word</w:t>
+            </w:r>
+          </w:p>
+        </w:tc>
+      </w:tr>
+      <w:tr>
+        <w:trPr>
+          <w:trHeight w:val="500" w:hRule="atLeast"/>
+        </w:trPr>
+        <w:tc>
+          <w:tcPr>
+            <w:tcBorders>
+              <w:top w:color="000000" w:space="0" w:sz="0" w:val="nil"/>
+              <w:left w:color="000000" w:space="0" w:sz="7" w:val="single"/>
+              <w:bottom w:color="000000" w:space="0" w:sz="7" w:val="single"/>
+              <w:right w:color="000000" w:space="0" w:sz="7" w:val="single"/>
+            </w:tcBorders>
+            <w:shd w:fill="ffffff"/>
+            <w:tcMar>
+              <w:top w:w="100.0" w:type="dxa"/>
+              <w:left w:w="100.0" w:type="dxa"/>
+              <w:bottom w:w="100.0" w:type="dxa"/>
+              <w:right w:w="100.0" w:type="dxa"/>
+            </w:tcMar>
+          </w:tcPr>
+          <w:p>
+            <w:pPr>
+              <w:keepNext w:val="0"/>
+              <w:keepLines w:val="0"/>
+              <w:widowControl w:val="0"/>
+              <w:pBdr>
+                <w:top w:space="0" w:sz="0" w:val="nil"/>
+                <w:left w:space="0" w:sz="0" w:val="nil"/>
+                <w:bottom w:space="0" w:sz="0" w:val="nil"/>
+                <w:right w:space="0" w:sz="0" w:val="nil"/>
+                <w:between w:space="0" w:sz="0" w:val="nil"/>
+              </w:pBdr>
+              <w:shd w:fill="auto" w:val="clear"/>
+              <w:spacing w:after="0" w:before="0" w:line="276" w:lineRule="auto"/>
+              <w:ind w:left="0" w:right="0" w:firstLine="0"/>
+              <w:contextualSpacing w:val="0"/>
+              <w:jc w:val="left"/>
+              <w:rPr>
+                <w:rFonts w:ascii="Arial" w:cs="Arial" w:eastAsia="Arial" w:hAnsi="Arial"/>
+                <w:b w:val="1"/>
+              </w:rPr>
+            </w:pPr>
+            <w:r>
+              <w:rPr>
+                <w:rtl w:val="0"/>
+              </w:rPr>
+            </w:r>
+          </w:p>
+        </w:tc>
+        <w:tc>
+          <w:tcPr>
+            <w:tcBorders>
+              <w:top w:color="000000" w:space="0" w:sz="0" w:val="nil"/>
+              <w:left w:color="000000" w:space="0" w:sz="0" w:val="nil"/>
+              <w:bottom w:color="000000" w:space="0" w:sz="7" w:val="single"/>
+              <w:right w:color="000000" w:space="0" w:sz="7" w:val="single"/>
+            </w:tcBorders>
+            <w:shd w:fill="ffffff"/>
+            <w:tcMar>
+              <w:top w:w="100.0" w:type="dxa"/>
+              <w:left w:w="100.0" w:type="dxa"/>
+              <w:bottom w:w="100.0" w:type="dxa"/>
+              <w:right w:w="100.0" w:type="dxa"/>
+            </w:tcMar>
+          </w:tcPr>
+          <w:p>
+            <w:pPr>
+              <w:keepNext w:val="0"/>
+              <w:keepLines w:val="0"/>
+              <w:widowControl w:val="0"/>
+              <w:pBdr>
+                <w:top w:space="0" w:sz="0" w:val="nil"/>
+                <w:left w:space="0" w:sz="0" w:val="nil"/>
+                <w:bottom w:space="0" w:sz="0" w:val="nil"/>
+                <w:right w:space="0" w:sz="0" w:val="nil"/>
+                <w:between w:space="0" w:sz="0" w:val="nil"/>
+              </w:pBdr>
+              <w:shd w:fill="auto" w:val="clear"/>
+              <w:spacing w:after="0" w:before="0" w:line="276" w:lineRule="auto"/>
+              <w:ind w:left="0" w:right="0" w:firstLine="0"/>
+              <w:contextualSpacing w:val="0"/>
+              <w:jc w:val="left"/>
+              <w:rPr>
+                <w:rFonts w:ascii="Arial" w:cs="Arial" w:eastAsia="Arial" w:hAnsi="Arial"/>
+              </w:rPr>
+            </w:pPr>
+            <w:r>
+              <w:rPr>
+                <w:rFonts w:ascii="Arial" w:cs="Arial" w:eastAsia="Arial" w:hAnsi="Arial"/>
+                <w:b w:val="1"/>
+                <w:rtl w:val="0"/>
+              </w:rPr>
+              <w:t xml:space="preserve">03– </w:t>
+            </w:r>
+            <w:r>
+              <w:rPr>
+                <w:rFonts w:ascii="Arial" w:cs="Arial" w:eastAsia="Arial" w:hAnsi="Arial"/>
+                <w:rtl w:val="0"/>
+              </w:rPr>
+              <w:t xml:space="preserve">Repositório físico ou na nuvem</w:t>
             </w:r>
           </w:p>
         </w:tc>
@@ -18767,6 +19290,103 @@
       </w:tr>
       <w:tr>
         <w:trPr>
+          <w:trHeight w:val="500" w:hRule="atLeast"/>
+        </w:trPr>
+        <w:tc>
+          <w:tcPr>
+            <w:tcBorders>
+              <w:top w:color="000000" w:space="0" w:sz="0" w:val="nil"/>
+              <w:left w:color="000000" w:space="0" w:sz="7" w:val="single"/>
+              <w:bottom w:color="000000" w:space="0" w:sz="0" w:val="nil"/>
+              <w:right w:color="000000" w:space="0" w:sz="7" w:val="single"/>
+            </w:tcBorders>
+            <w:shd w:fill="ffffff"/>
+            <w:tcMar>
+              <w:top w:w="100.0" w:type="dxa"/>
+              <w:left w:w="100.0" w:type="dxa"/>
+              <w:bottom w:w="100.0" w:type="dxa"/>
+              <w:right w:w="100.0" w:type="dxa"/>
+            </w:tcMar>
+          </w:tcPr>
+          <w:p>
+            <w:pPr>
+              <w:keepNext w:val="0"/>
+              <w:keepLines w:val="0"/>
+              <w:widowControl w:val="0"/>
+              <w:pBdr>
+                <w:top w:space="0" w:sz="0" w:val="nil"/>
+                <w:left w:space="0" w:sz="0" w:val="nil"/>
+                <w:bottom w:space="0" w:sz="0" w:val="nil"/>
+                <w:right w:space="0" w:sz="0" w:val="nil"/>
+                <w:between w:space="0" w:sz="0" w:val="nil"/>
+              </w:pBdr>
+              <w:shd w:fill="auto" w:val="clear"/>
+              <w:spacing w:after="0" w:before="0" w:line="276" w:lineRule="auto"/>
+              <w:ind w:left="0" w:right="0" w:firstLine="0"/>
+              <w:contextualSpacing w:val="0"/>
+              <w:jc w:val="left"/>
+              <w:rPr>
+                <w:rFonts w:ascii="Arial" w:cs="Arial" w:eastAsia="Arial" w:hAnsi="Arial"/>
+                <w:b w:val="1"/>
+              </w:rPr>
+            </w:pPr>
+            <w:r>
+              <w:rPr>
+                <w:rtl w:val="0"/>
+              </w:rPr>
+            </w:r>
+          </w:p>
+        </w:tc>
+        <w:tc>
+          <w:tcPr>
+            <w:tcBorders>
+              <w:top w:color="000000" w:space="0" w:sz="0" w:val="nil"/>
+              <w:left w:color="000000" w:space="0" w:sz="0" w:val="nil"/>
+              <w:bottom w:color="000000" w:space="0" w:sz="7" w:val="single"/>
+              <w:right w:color="000000" w:space="0" w:sz="7" w:val="single"/>
+            </w:tcBorders>
+            <w:shd w:fill="ffffff"/>
+            <w:tcMar>
+              <w:top w:w="100.0" w:type="dxa"/>
+              <w:left w:w="100.0" w:type="dxa"/>
+              <w:bottom w:w="100.0" w:type="dxa"/>
+              <w:right w:w="100.0" w:type="dxa"/>
+            </w:tcMar>
+          </w:tcPr>
+          <w:p>
+            <w:pPr>
+              <w:spacing w:line="276" w:lineRule="auto"/>
+              <w:contextualSpacing w:val="0"/>
+              <w:rPr>
+                <w:rFonts w:ascii="Arial" w:cs="Arial" w:eastAsia="Arial" w:hAnsi="Arial"/>
+                <w:b w:val="1"/>
+              </w:rPr>
+            </w:pPr>
+            <w:r>
+              <w:rPr>
+                <w:rFonts w:ascii="Arial" w:cs="Arial" w:eastAsia="Arial" w:hAnsi="Arial"/>
+                <w:b w:val="1"/>
+                <w:rtl w:val="0"/>
+              </w:rPr>
+              <w:t xml:space="preserve">04 –</w:t>
+            </w:r>
+            <w:r>
+              <w:rPr>
+                <w:rFonts w:ascii="Arial" w:cs="Arial" w:eastAsia="Arial" w:hAnsi="Arial"/>
+                <w:rtl w:val="0"/>
+              </w:rPr>
+              <w:t xml:space="preserve"> Apresentar a solicitação para a equipe e transferi-lo para o Sprint.</w:t>
+            </w:r>
+            <w:r>
+              <w:rPr>
+                <w:rtl w:val="0"/>
+              </w:rPr>
+            </w:r>
+          </w:p>
+        </w:tc>
+      </w:tr>
+      <w:tr>
+        <w:trPr>
           <w:trHeight w:val="680" w:hRule="atLeast"/>
         </w:trPr>
         <w:tc>
@@ -20701,7 +21321,7 @@
           <w:tcPr>
             <w:vMerge w:val="continue"/>
             <w:tcBorders>
-              <w:bottom w:color="000000" w:space="0" w:sz="0" w:val="nil"/>
+              <w:bottom w:color="000000" w:space="0" w:sz="8" w:val="single"/>
               <w:right w:color="000000" w:space="0" w:sz="7" w:val="single"/>
             </w:tcBorders>
             <w:tcMar>
@@ -22222,7 +22842,7 @@
           <w:tcPr>
             <w:vMerge w:val="continue"/>
             <w:tcBorders>
-              <w:bottom w:color="000000" w:space="0" w:sz="0" w:val="nil"/>
+              <w:bottom w:color="000000" w:space="0" w:sz="8" w:val="single"/>
               <w:right w:color="000000" w:space="0" w:sz="7" w:val="single"/>
             </w:tcBorders>
             <w:tcMar>

</xml_diff>